<commit_message>
Part 1 & 2 of report of the 3rd session comlpeted
</commit_message>
<xml_diff>
--- a/Session-03/Report/BioSigLab_Report3.docx
+++ b/Session-03/Report/BioSigLab_Report3.docx
@@ -146,7 +146,7 @@
                                     <w:tag w:val=""/>
                                     <w:id w:val="-650599894"/>
                                     <w:dataBinding w:prefixMappings="xmlns:ns0='http://schemas.microsoft.com/office/2006/coverPageProps' " w:xpath="/ns0:CoverPageProperties[1]/ns0:PublishDate[1]" w:storeItemID="{55AF091B-3C7A-41E3-B477-F2FDAA23CFDA}"/>
-                                    <w:date w:fullDate="2024-03-12T00:00:00Z">
+                                    <w:date w:fullDate="2024-03-24T00:00:00Z">
                                       <w:dateFormat w:val="M/d/yyyy"/>
                                       <w:lid w:val="en-US"/>
                                       <w:storeMappedDataAs w:val="dateTime"/>
@@ -170,25 +170,7 @@
                                           <w:sz w:val="28"/>
                                           <w:szCs w:val="28"/>
                                         </w:rPr>
-                                        <w:t>3/</w:t>
-                                      </w:r>
-                                      <w:r>
-                                        <w:rPr>
-                                          <w:rFonts w:hint="cs"/>
-                                          <w:color w:val="FFFFFF" w:themeColor="background1"/>
-                                          <w:sz w:val="28"/>
-                                          <w:szCs w:val="28"/>
-                                          <w:rtl/>
-                                        </w:rPr>
-                                        <w:t>12</w:t>
-                                      </w:r>
-                                      <w:r>
-                                        <w:rPr>
-                                          <w:color w:val="FFFFFF" w:themeColor="background1"/>
-                                          <w:sz w:val="28"/>
-                                          <w:szCs w:val="28"/>
-                                        </w:rPr>
-                                        <w:t>/2024</w:t>
+                                        <w:t>3/24/2024</w:t>
                                       </w:r>
                                     </w:p>
                                   </w:sdtContent>
@@ -3476,7 +3458,7 @@
                               <w:tag w:val=""/>
                               <w:id w:val="-650599894"/>
                               <w:dataBinding w:prefixMappings="xmlns:ns0='http://schemas.microsoft.com/office/2006/coverPageProps' " w:xpath="/ns0:CoverPageProperties[1]/ns0:PublishDate[1]" w:storeItemID="{55AF091B-3C7A-41E3-B477-F2FDAA23CFDA}"/>
-                              <w:date w:fullDate="2024-03-12T00:00:00Z">
+                              <w:date w:fullDate="2024-03-24T00:00:00Z">
                                 <w:dateFormat w:val="M/d/yyyy"/>
                                 <w:lid w:val="en-US"/>
                                 <w:storeMappedDataAs w:val="dateTime"/>
@@ -3500,25 +3482,7 @@
                                     <w:sz w:val="28"/>
                                     <w:szCs w:val="28"/>
                                   </w:rPr>
-                                  <w:t>3/</w:t>
-                                </w:r>
-                                <w:r>
-                                  <w:rPr>
-                                    <w:rFonts w:hint="cs"/>
-                                    <w:color w:val="FFFFFF" w:themeColor="background1"/>
-                                    <w:sz w:val="28"/>
-                                    <w:szCs w:val="28"/>
-                                    <w:rtl/>
-                                  </w:rPr>
-                                  <w:t>12</w:t>
-                                </w:r>
-                                <w:r>
-                                  <w:rPr>
-                                    <w:color w:val="FFFFFF" w:themeColor="background1"/>
-                                    <w:sz w:val="28"/>
-                                    <w:szCs w:val="28"/>
-                                  </w:rPr>
-                                  <w:t>/2024</w:t>
+                                  <w:t>3/24/2024</w:t>
                                 </w:r>
                               </w:p>
                             </w:sdtContent>
@@ -4378,7 +4342,7 @@
           <w:r>
             <w:fldChar w:fldCharType="separate"/>
           </w:r>
-          <w:hyperlink w:anchor="_Toc161227815" w:history="1">
+          <w:hyperlink w:anchor="_Toc162205966" w:history="1">
             <w:r>
               <w:rPr>
                 <w:rStyle w:val="Hyperlink"/>
@@ -4387,7 +4351,7 @@
                 <w:rtl/>
                 <w:lang w:bidi="fa-IR"/>
               </w:rPr>
-              <w:t>بخش اول:</w:t>
+              <w:t>بخش اول: توضيح ابتدايي در مورد دادهها</w:t>
             </w:r>
             <w:r>
               <w:rPr>
@@ -4408,7 +4372,7 @@
                 <w:noProof/>
                 <w:webHidden/>
               </w:rPr>
-              <w:instrText xml:space="preserve"> PAGEREF _Toc161227815 \h </w:instrText>
+              <w:instrText xml:space="preserve"> PAGEREF _Toc162205966 \h </w:instrText>
             </w:r>
             <w:r>
               <w:rPr>
@@ -4441,6 +4405,608 @@
         </w:p>
         <w:p>
           <w:pPr>
+            <w:pStyle w:val="TOC2"/>
+            <w:rPr>
+              <w:rFonts w:eastAsiaTheme="minorEastAsia"/>
+              <w:noProof/>
+            </w:rPr>
+          </w:pPr>
+          <w:hyperlink w:anchor="_Toc162205967" w:history="1">
+            <w:r>
+              <w:rPr>
+                <w:rStyle w:val="Hyperlink"/>
+                <w:rFonts w:cs="B Shiraz"/>
+                <w:noProof/>
+                <w:rtl/>
+                <w:lang w:bidi="fa-IR"/>
+              </w:rPr>
+              <w:t>س</w:t>
+            </w:r>
+            <w:r>
+              <w:rPr>
+                <w:rStyle w:val="Hyperlink"/>
+                <w:rFonts w:cs="B Shiraz" w:hint="cs"/>
+                <w:noProof/>
+                <w:rtl/>
+                <w:lang w:bidi="fa-IR"/>
+              </w:rPr>
+              <w:t>ی</w:t>
+            </w:r>
+            <w:r>
+              <w:rPr>
+                <w:rStyle w:val="Hyperlink"/>
+                <w:rFonts w:cs="B Shiraz" w:hint="eastAsia"/>
+                <w:noProof/>
+                <w:rtl/>
+                <w:lang w:bidi="fa-IR"/>
+              </w:rPr>
+              <w:t>گنال</w:t>
+            </w:r>
+            <w:r>
+              <w:rPr>
+                <w:rStyle w:val="Hyperlink"/>
+                <w:rFonts w:cs="B Shiraz"/>
+                <w:noProof/>
+                <w:rtl/>
+                <w:lang w:bidi="fa-IR"/>
+              </w:rPr>
+              <w:t xml:space="preserve"> زمان</w:t>
+            </w:r>
+            <w:r>
+              <w:rPr>
+                <w:rStyle w:val="Hyperlink"/>
+                <w:rFonts w:cs="B Shiraz" w:hint="cs"/>
+                <w:noProof/>
+                <w:rtl/>
+                <w:lang w:bidi="fa-IR"/>
+              </w:rPr>
+              <w:t>ی</w:t>
+            </w:r>
+            <w:r>
+              <w:rPr>
+                <w:noProof/>
+                <w:webHidden/>
+              </w:rPr>
+              <w:tab/>
+            </w:r>
+            <w:r>
+              <w:rPr>
+                <w:noProof/>
+                <w:webHidden/>
+              </w:rPr>
+              <w:fldChar w:fldCharType="begin"/>
+            </w:r>
+            <w:r>
+              <w:rPr>
+                <w:noProof/>
+                <w:webHidden/>
+              </w:rPr>
+              <w:instrText xml:space="preserve"> PAGEREF _Toc162205967 \h </w:instrText>
+            </w:r>
+            <w:r>
+              <w:rPr>
+                <w:noProof/>
+                <w:webHidden/>
+              </w:rPr>
+            </w:r>
+            <w:r>
+              <w:rPr>
+                <w:noProof/>
+                <w:webHidden/>
+              </w:rPr>
+              <w:fldChar w:fldCharType="separate"/>
+            </w:r>
+            <w:r>
+              <w:rPr>
+                <w:noProof/>
+                <w:webHidden/>
+              </w:rPr>
+              <w:t>2</w:t>
+            </w:r>
+            <w:r>
+              <w:rPr>
+                <w:noProof/>
+                <w:webHidden/>
+              </w:rPr>
+              <w:fldChar w:fldCharType="end"/>
+            </w:r>
+          </w:hyperlink>
+        </w:p>
+        <w:p>
+          <w:pPr>
+            <w:pStyle w:val="TOC2"/>
+            <w:rPr>
+              <w:rFonts w:eastAsiaTheme="minorEastAsia"/>
+              <w:noProof/>
+            </w:rPr>
+          </w:pPr>
+          <w:hyperlink w:anchor="_Toc162205968" w:history="1">
+            <w:r>
+              <w:rPr>
+                <w:noProof/>
+                <w:webHidden/>
+              </w:rPr>
+              <w:tab/>
+            </w:r>
+            <w:r>
+              <w:rPr>
+                <w:noProof/>
+                <w:webHidden/>
+              </w:rPr>
+              <w:fldChar w:fldCharType="begin"/>
+            </w:r>
+            <w:r>
+              <w:rPr>
+                <w:noProof/>
+                <w:webHidden/>
+              </w:rPr>
+              <w:instrText xml:space="preserve"> PAGEREF _Toc162205968 \h </w:instrText>
+            </w:r>
+            <w:r>
+              <w:rPr>
+                <w:noProof/>
+                <w:webHidden/>
+              </w:rPr>
+            </w:r>
+            <w:r>
+              <w:rPr>
+                <w:noProof/>
+                <w:webHidden/>
+              </w:rPr>
+              <w:fldChar w:fldCharType="separate"/>
+            </w:r>
+            <w:r>
+              <w:rPr>
+                <w:noProof/>
+                <w:webHidden/>
+              </w:rPr>
+              <w:t>2</w:t>
+            </w:r>
+            <w:r>
+              <w:rPr>
+                <w:noProof/>
+                <w:webHidden/>
+              </w:rPr>
+              <w:fldChar w:fldCharType="end"/>
+            </w:r>
+          </w:hyperlink>
+        </w:p>
+        <w:p>
+          <w:pPr>
+            <w:pStyle w:val="TOC2"/>
+            <w:rPr>
+              <w:rFonts w:eastAsiaTheme="minorEastAsia"/>
+              <w:noProof/>
+            </w:rPr>
+          </w:pPr>
+          <w:hyperlink w:anchor="_Toc162205969" w:history="1">
+            <w:r>
+              <w:rPr>
+                <w:rStyle w:val="Hyperlink"/>
+                <w:rFonts w:cs="B Shiraz"/>
+                <w:noProof/>
+                <w:rtl/>
+                <w:lang w:bidi="fa-IR"/>
+              </w:rPr>
+              <w:t>ط</w:t>
+            </w:r>
+            <w:r>
+              <w:rPr>
+                <w:rStyle w:val="Hyperlink"/>
+                <w:rFonts w:cs="B Shiraz" w:hint="cs"/>
+                <w:noProof/>
+                <w:rtl/>
+                <w:lang w:bidi="fa-IR"/>
+              </w:rPr>
+              <w:t>ی</w:t>
+            </w:r>
+            <w:r>
+              <w:rPr>
+                <w:rStyle w:val="Hyperlink"/>
+                <w:rFonts w:cs="B Shiraz" w:hint="eastAsia"/>
+                <w:noProof/>
+                <w:rtl/>
+                <w:lang w:bidi="fa-IR"/>
+              </w:rPr>
+              <w:t>ف</w:t>
+            </w:r>
+            <w:r>
+              <w:rPr>
+                <w:rStyle w:val="Hyperlink"/>
+                <w:rFonts w:cs="B Shiraz"/>
+                <w:noProof/>
+                <w:rtl/>
+                <w:lang w:bidi="fa-IR"/>
+              </w:rPr>
+              <w:t xml:space="preserve"> توان</w:t>
+            </w:r>
+            <w:r>
+              <w:rPr>
+                <w:noProof/>
+                <w:webHidden/>
+              </w:rPr>
+              <w:tab/>
+            </w:r>
+            <w:r>
+              <w:rPr>
+                <w:noProof/>
+                <w:webHidden/>
+              </w:rPr>
+              <w:fldChar w:fldCharType="begin"/>
+            </w:r>
+            <w:r>
+              <w:rPr>
+                <w:noProof/>
+                <w:webHidden/>
+              </w:rPr>
+              <w:instrText xml:space="preserve"> PAGEREF _Toc162205969 \h </w:instrText>
+            </w:r>
+            <w:r>
+              <w:rPr>
+                <w:noProof/>
+                <w:webHidden/>
+              </w:rPr>
+            </w:r>
+            <w:r>
+              <w:rPr>
+                <w:noProof/>
+                <w:webHidden/>
+              </w:rPr>
+              <w:fldChar w:fldCharType="separate"/>
+            </w:r>
+            <w:r>
+              <w:rPr>
+                <w:noProof/>
+                <w:webHidden/>
+              </w:rPr>
+              <w:t>2</w:t>
+            </w:r>
+            <w:r>
+              <w:rPr>
+                <w:noProof/>
+                <w:webHidden/>
+              </w:rPr>
+              <w:fldChar w:fldCharType="end"/>
+            </w:r>
+          </w:hyperlink>
+        </w:p>
+        <w:p>
+          <w:pPr>
+            <w:pStyle w:val="TOC2"/>
+            <w:rPr>
+              <w:rFonts w:eastAsiaTheme="minorEastAsia"/>
+              <w:noProof/>
+            </w:rPr>
+          </w:pPr>
+          <w:hyperlink w:anchor="_Toc162205970" w:history="1">
+            <w:r>
+              <w:rPr>
+                <w:rStyle w:val="Hyperlink"/>
+                <w:rFonts w:cs="B Shiraz"/>
+                <w:noProof/>
+                <w:rtl/>
+                <w:lang w:bidi="fa-IR"/>
+              </w:rPr>
+              <w:t>م</w:t>
+            </w:r>
+            <w:r>
+              <w:rPr>
+                <w:rStyle w:val="Hyperlink"/>
+                <w:rFonts w:cs="B Shiraz" w:hint="cs"/>
+                <w:noProof/>
+                <w:rtl/>
+                <w:lang w:bidi="fa-IR"/>
+              </w:rPr>
+              <w:t>ی</w:t>
+            </w:r>
+            <w:r>
+              <w:rPr>
+                <w:rStyle w:val="Hyperlink"/>
+                <w:rFonts w:cs="B Shiraz" w:hint="eastAsia"/>
+                <w:noProof/>
+                <w:rtl/>
+                <w:lang w:bidi="fa-IR"/>
+              </w:rPr>
+              <w:t>ا</w:t>
+            </w:r>
+            <w:r>
+              <w:rPr>
+                <w:rStyle w:val="Hyperlink"/>
+                <w:rFonts w:cs="B Shiraz"/>
+                <w:noProof/>
+                <w:rtl/>
+                <w:lang w:bidi="fa-IR"/>
+              </w:rPr>
+              <w:t>نگ</w:t>
+            </w:r>
+            <w:r>
+              <w:rPr>
+                <w:rStyle w:val="Hyperlink"/>
+                <w:rFonts w:cs="B Shiraz" w:hint="cs"/>
+                <w:noProof/>
+                <w:rtl/>
+                <w:lang w:bidi="fa-IR"/>
+              </w:rPr>
+              <w:t>ی</w:t>
+            </w:r>
+            <w:r>
+              <w:rPr>
+                <w:rStyle w:val="Hyperlink"/>
+                <w:rFonts w:cs="B Shiraz" w:hint="eastAsia"/>
+                <w:noProof/>
+                <w:rtl/>
+                <w:lang w:bidi="fa-IR"/>
+              </w:rPr>
+              <w:t>ن</w:t>
+            </w:r>
+            <w:r>
+              <w:rPr>
+                <w:rStyle w:val="Hyperlink"/>
+                <w:rFonts w:cs="B Shiraz"/>
+                <w:noProof/>
+                <w:rtl/>
+                <w:lang w:bidi="fa-IR"/>
+              </w:rPr>
+              <w:t xml:space="preserve"> و وار</w:t>
+            </w:r>
+            <w:r>
+              <w:rPr>
+                <w:rStyle w:val="Hyperlink"/>
+                <w:rFonts w:cs="B Shiraz" w:hint="cs"/>
+                <w:noProof/>
+                <w:rtl/>
+                <w:lang w:bidi="fa-IR"/>
+              </w:rPr>
+              <w:t>ی</w:t>
+            </w:r>
+            <w:r>
+              <w:rPr>
+                <w:rStyle w:val="Hyperlink"/>
+                <w:rFonts w:cs="B Shiraz" w:hint="eastAsia"/>
+                <w:noProof/>
+                <w:rtl/>
+                <w:lang w:bidi="fa-IR"/>
+              </w:rPr>
+              <w:t>انس</w:t>
+            </w:r>
+            <w:r>
+              <w:rPr>
+                <w:noProof/>
+                <w:webHidden/>
+              </w:rPr>
+              <w:tab/>
+            </w:r>
+            <w:r>
+              <w:rPr>
+                <w:noProof/>
+                <w:webHidden/>
+              </w:rPr>
+              <w:fldChar w:fldCharType="begin"/>
+            </w:r>
+            <w:r>
+              <w:rPr>
+                <w:noProof/>
+                <w:webHidden/>
+              </w:rPr>
+              <w:instrText xml:space="preserve"> PAGEREF _Toc162205970 \h </w:instrText>
+            </w:r>
+            <w:r>
+              <w:rPr>
+                <w:noProof/>
+                <w:webHidden/>
+              </w:rPr>
+            </w:r>
+            <w:r>
+              <w:rPr>
+                <w:noProof/>
+                <w:webHidden/>
+              </w:rPr>
+              <w:fldChar w:fldCharType="separate"/>
+            </w:r>
+            <w:r>
+              <w:rPr>
+                <w:noProof/>
+                <w:webHidden/>
+              </w:rPr>
+              <w:t>3</w:t>
+            </w:r>
+            <w:r>
+              <w:rPr>
+                <w:noProof/>
+                <w:webHidden/>
+              </w:rPr>
+              <w:fldChar w:fldCharType="end"/>
+            </w:r>
+          </w:hyperlink>
+        </w:p>
+        <w:p>
+          <w:pPr>
+            <w:pStyle w:val="TOC2"/>
+            <w:rPr>
+              <w:rFonts w:eastAsiaTheme="minorEastAsia"/>
+              <w:noProof/>
+            </w:rPr>
+          </w:pPr>
+          <w:hyperlink w:anchor="_Toc162205971" w:history="1">
+            <w:r>
+              <w:rPr>
+                <w:rStyle w:val="Hyperlink"/>
+                <w:rFonts w:cs="B Shiraz"/>
+                <w:noProof/>
+                <w:rtl/>
+                <w:lang w:bidi="fa-IR"/>
+              </w:rPr>
+              <w:t>ه</w:t>
+            </w:r>
+            <w:r>
+              <w:rPr>
+                <w:rStyle w:val="Hyperlink"/>
+                <w:rFonts w:cs="B Shiraz" w:hint="cs"/>
+                <w:noProof/>
+                <w:rtl/>
+                <w:lang w:bidi="fa-IR"/>
+              </w:rPr>
+              <w:t>ی</w:t>
+            </w:r>
+            <w:r>
+              <w:rPr>
+                <w:rStyle w:val="Hyperlink"/>
+                <w:rFonts w:cs="B Shiraz"/>
+                <w:noProof/>
+                <w:rtl/>
+                <w:lang w:bidi="fa-IR"/>
+              </w:rPr>
+              <w:t>ستوگرام</w:t>
+            </w:r>
+            <w:r>
+              <w:rPr>
+                <w:noProof/>
+                <w:webHidden/>
+              </w:rPr>
+              <w:tab/>
+            </w:r>
+            <w:r>
+              <w:rPr>
+                <w:noProof/>
+                <w:webHidden/>
+              </w:rPr>
+              <w:fldChar w:fldCharType="begin"/>
+            </w:r>
+            <w:r>
+              <w:rPr>
+                <w:noProof/>
+                <w:webHidden/>
+              </w:rPr>
+              <w:instrText xml:space="preserve"> PAGEREF _Toc162205971 \h </w:instrText>
+            </w:r>
+            <w:r>
+              <w:rPr>
+                <w:noProof/>
+                <w:webHidden/>
+              </w:rPr>
+            </w:r>
+            <w:r>
+              <w:rPr>
+                <w:noProof/>
+                <w:webHidden/>
+              </w:rPr>
+              <w:fldChar w:fldCharType="separate"/>
+            </w:r>
+            <w:r>
+              <w:rPr>
+                <w:noProof/>
+                <w:webHidden/>
+              </w:rPr>
+              <w:t>3</w:t>
+            </w:r>
+            <w:r>
+              <w:rPr>
+                <w:noProof/>
+                <w:webHidden/>
+              </w:rPr>
+              <w:fldChar w:fldCharType="end"/>
+            </w:r>
+          </w:hyperlink>
+        </w:p>
+        <w:p>
+          <w:pPr>
+            <w:pStyle w:val="TOC1"/>
+            <w:rPr>
+              <w:rFonts w:eastAsiaTheme="minorEastAsia"/>
+              <w:noProof/>
+            </w:rPr>
+          </w:pPr>
+          <w:hyperlink w:anchor="_Toc162205972" w:history="1">
+            <w:r>
+              <w:rPr>
+                <w:rStyle w:val="Hyperlink"/>
+                <w:rFonts w:cs="B Shiraz"/>
+                <w:noProof/>
+                <w:rtl/>
+                <w:lang w:bidi="fa-IR"/>
+              </w:rPr>
+              <w:t>بخش دوم: جداسازي سيگنال</w:t>
+            </w:r>
+            <w:r>
+              <w:rPr>
+                <w:rStyle w:val="Hyperlink"/>
+                <w:rFonts w:cs="B Shiraz"/>
+                <w:noProof/>
+                <w:lang w:bidi="fa-IR"/>
+              </w:rPr>
+              <w:t xml:space="preserve"> </w:t>
+            </w:r>
+            <w:r>
+              <w:rPr>
+                <w:rStyle w:val="Hyperlink"/>
+                <w:rFonts w:cs="B Shiraz"/>
+                <w:noProof/>
+                <w:rtl/>
+                <w:lang w:bidi="fa-IR"/>
+              </w:rPr>
+              <w:t xml:space="preserve">ها با استفاده از </w:t>
+            </w:r>
+            <w:r>
+              <w:rPr>
+                <w:rStyle w:val="Hyperlink"/>
+                <w:rFonts w:cs="B Shiraz"/>
+                <w:noProof/>
+                <w:lang w:bidi="fa-IR"/>
+              </w:rPr>
+              <w:t>SVD</w:t>
+            </w:r>
+            <w:r>
+              <w:rPr>
+                <w:noProof/>
+                <w:webHidden/>
+              </w:rPr>
+              <w:tab/>
+            </w:r>
+            <w:r>
+              <w:rPr>
+                <w:noProof/>
+                <w:webHidden/>
+              </w:rPr>
+              <w:fldChar w:fldCharType="begin"/>
+            </w:r>
+            <w:r>
+              <w:rPr>
+                <w:noProof/>
+                <w:webHidden/>
+              </w:rPr>
+              <w:instrText xml:space="preserve"> PAGEREF _Toc162205972 \h </w:instrText>
+            </w:r>
+            <w:r>
+              <w:rPr>
+                <w:noProof/>
+                <w:webHidden/>
+              </w:rPr>
+            </w:r>
+            <w:r>
+              <w:rPr>
+                <w:noProof/>
+                <w:webHidden/>
+              </w:rPr>
+              <w:fldChar w:fldCharType="separate"/>
+            </w:r>
+            <w:r>
+              <w:rPr>
+                <w:noProof/>
+                <w:webHidden/>
+              </w:rPr>
+              <w:t>4</w:t>
+            </w:r>
+            <w:r>
+              <w:rPr>
+                <w:noProof/>
+                <w:webHidden/>
+              </w:rPr>
+              <w:fldChar w:fldCharType="end"/>
+            </w:r>
+          </w:hyperlink>
+        </w:p>
+        <w:p>
+          <w:pPr>
             <w:bidi/>
           </w:pPr>
           <w:r>
@@ -4482,7 +5048,7 @@
           <w:lang w:bidi="fa-IR"/>
         </w:rPr>
       </w:pPr>
-      <w:bookmarkStart w:id="0" w:name="_Toc161227815"/>
+      <w:bookmarkStart w:id="0" w:name="_Toc162205966"/>
       <w:r>
         <w:rPr>
           <w:rFonts w:cs="B Shiraz" w:hint="cs"/>
@@ -4490,23 +5056,2127 @@
           <w:lang w:bidi="fa-IR"/>
         </w:rPr>
         <w:lastRenderedPageBreak/>
-        <w:t>بخش اول:</w:t>
+        <w:t xml:space="preserve">بخش اول: </w:t>
+      </w:r>
+      <w:r>
+        <w:rPr>
+          <w:rFonts w:cs="B Shiraz"/>
+          <w:rtl/>
+          <w:lang w:bidi="fa-IR"/>
+        </w:rPr>
+        <w:t>توضيح ابتدايي در مورد دادهها</w:t>
       </w:r>
       <w:bookmarkEnd w:id="0"/>
-      <w:r>
-        <w:rPr>
-          <w:rFonts w:cs="B Shiraz" w:hint="cs"/>
-          <w:rtl/>
-          <w:lang w:bidi="fa-IR"/>
-        </w:rPr>
-        <w:t xml:space="preserve"> </w:t>
-      </w:r>
     </w:p>
     <w:p>
       <w:pPr>
+        <w:pStyle w:val="Heading2"/>
         <w:bidi/>
         <w:rPr>
+          <w:rFonts w:cs="B Shiraz"/>
+          <w:rtl/>
+          <w:lang w:bidi="fa-IR"/>
+        </w:rPr>
+      </w:pPr>
+      <w:bookmarkStart w:id="1" w:name="_Toc162205967"/>
+      <w:r>
+        <w:rPr>
+          <w:rFonts w:cs="B Shiraz" w:hint="cs"/>
+          <w:rtl/>
+          <w:lang w:bidi="fa-IR"/>
+        </w:rPr>
+        <w:t>سیگنال زمانی</w:t>
+      </w:r>
+      <w:bookmarkEnd w:id="1"/>
+    </w:p>
+    <w:p>
+      <w:pPr>
+        <w:bidi/>
+        <w:rPr>
           <w:rFonts w:cs="B Roya"/>
+          <w:sz w:val="24"/>
+          <w:szCs w:val="24"/>
+          <w:rtl/>
+          <w:lang w:bidi="fa-IR"/>
+        </w:rPr>
+      </w:pPr>
+      <w:r>
+        <w:rPr>
+          <w:rFonts w:cs="B Roya" w:hint="cs"/>
+          <w:sz w:val="24"/>
+          <w:szCs w:val="24"/>
+          <w:rtl/>
+          <w:lang w:bidi="fa-IR"/>
+        </w:rPr>
+        <w:t xml:space="preserve">سیگنال </w:t>
+      </w:r>
+      <w:r>
+        <w:rPr>
+          <w:rFonts w:cs="B Roya"/>
+          <w:sz w:val="24"/>
+          <w:szCs w:val="24"/>
+          <w:lang w:bidi="fa-IR"/>
+        </w:rPr>
+        <w:t>ECG</w:t>
+      </w:r>
+      <w:r>
+        <w:rPr>
+          <w:rFonts w:cs="B Roya" w:hint="cs"/>
+          <w:sz w:val="24"/>
+          <w:szCs w:val="24"/>
+          <w:rtl/>
+          <w:lang w:bidi="fa-IR"/>
+        </w:rPr>
+        <w:t xml:space="preserve"> مادر، </w:t>
+      </w:r>
+      <w:r>
+        <w:rPr>
+          <w:rFonts w:cs="B Roya" w:hint="cs"/>
+          <w:sz w:val="24"/>
+          <w:szCs w:val="24"/>
+          <w:rtl/>
+          <w:lang w:bidi="fa-IR"/>
+        </w:rPr>
+        <w:t>جنین</w:t>
+      </w:r>
+      <w:r>
+        <w:rPr>
+          <w:rFonts w:cs="B Roya" w:hint="cs"/>
+          <w:sz w:val="24"/>
+          <w:szCs w:val="24"/>
+          <w:rtl/>
+          <w:lang w:bidi="fa-IR"/>
+        </w:rPr>
+        <w:t>، سیگنال نویز و سیگنال مخلوط را در شکل زیر مشاهده می کنیم.</w:t>
+      </w:r>
+    </w:p>
+    <w:p>
+      <w:pPr>
+        <w:pStyle w:val="Heading2"/>
+        <w:bidi/>
+        <w:rPr>
+          <w:rFonts w:cs="B Shiraz"/>
+          <w:rtl/>
+          <w:lang w:bidi="fa-IR"/>
+        </w:rPr>
+      </w:pPr>
+      <w:bookmarkStart w:id="2" w:name="_Toc162205968"/>
+      <w:r>
+        <w:rPr>
+          <w:rtl/>
+          <w:lang w:bidi="fa-IR"/>
+        </w:rPr>
+        <w:drawing>
+          <wp:inline distT="0" distB="0" distL="0" distR="0" wp14:anchorId="32F2FE86" wp14:editId="6B78C8F1">
+            <wp:extent cx="5943600" cy="3191510"/>
+            <wp:effectExtent l="0" t="0" r="0" b="8890"/>
+            <wp:docPr id="2126615213" name="Picture 1"/>
+            <wp:cNvGraphicFramePr>
+              <a:graphicFrameLocks xmlns:a="http://schemas.openxmlformats.org/drawingml/2006/main" noChangeAspect="1"/>
+            </wp:cNvGraphicFramePr>
+            <a:graphic xmlns:a="http://schemas.openxmlformats.org/drawingml/2006/main">
+              <a:graphicData uri="http://schemas.openxmlformats.org/drawingml/2006/picture">
+                <pic:pic xmlns:pic="http://schemas.openxmlformats.org/drawingml/2006/picture">
+                  <pic:nvPicPr>
+                    <pic:cNvPr id="2126615213" name=""/>
+                    <pic:cNvPicPr/>
+                  </pic:nvPicPr>
+                  <pic:blipFill>
+                    <a:blip r:embed="rId10"/>
+                    <a:stretch>
+                      <a:fillRect/>
+                    </a:stretch>
+                  </pic:blipFill>
+                  <pic:spPr>
+                    <a:xfrm>
+                      <a:off x="0" y="0"/>
+                      <a:ext cx="5943600" cy="3191510"/>
+                    </a:xfrm>
+                    <a:prstGeom prst="rect">
+                      <a:avLst/>
+                    </a:prstGeom>
+                  </pic:spPr>
+                </pic:pic>
+              </a:graphicData>
+            </a:graphic>
+          </wp:inline>
+        </w:drawing>
+      </w:r>
+      <w:bookmarkEnd w:id="2"/>
+    </w:p>
+    <w:p>
+      <w:pPr>
+        <w:pStyle w:val="Heading2"/>
+        <w:bidi/>
+        <w:rPr>
+          <w:rFonts w:cs="B Shiraz"/>
+          <w:rtl/>
+          <w:lang w:bidi="fa-IR"/>
+        </w:rPr>
+      </w:pPr>
+      <w:bookmarkStart w:id="3" w:name="_Toc162205969"/>
+      <w:r>
+        <w:rPr>
+          <w:rFonts w:cs="B Shiraz" w:hint="cs"/>
+          <w:rtl/>
+          <w:lang w:bidi="fa-IR"/>
+        </w:rPr>
+        <w:t>طیف توان</w:t>
+      </w:r>
+      <w:bookmarkEnd w:id="3"/>
+    </w:p>
+    <w:p>
+      <w:pPr>
+        <w:bidi/>
+        <w:rPr>
+          <w:rFonts w:cs="B Roya"/>
+          <w:sz w:val="24"/>
+          <w:szCs w:val="24"/>
+          <w:rtl/>
+          <w:lang w:bidi="fa-IR"/>
+        </w:rPr>
+      </w:pPr>
+      <w:r>
+        <w:rPr>
+          <w:rFonts w:cs="B Roya" w:hint="cs"/>
+          <w:sz w:val="24"/>
+          <w:szCs w:val="24"/>
+          <w:rtl/>
+          <w:lang w:bidi="fa-IR"/>
+        </w:rPr>
+        <w:t>طیف توانی این سیگنال ها به صورت زیر است:</w:t>
+      </w:r>
+    </w:p>
+    <w:p>
+      <w:pPr>
+        <w:bidi/>
+        <w:rPr>
+          <w:rFonts w:cs="B Roya"/>
+          <w:sz w:val="24"/>
+          <w:szCs w:val="24"/>
+          <w:rtl/>
+          <w:lang w:bidi="fa-IR"/>
+        </w:rPr>
+      </w:pPr>
+      <w:r>
+        <w:rPr>
+          <w:rFonts w:cs="B Roya"/>
+          <w:sz w:val="24"/>
+          <w:szCs w:val="24"/>
+          <w:rtl/>
+          <w:lang w:bidi="fa-IR"/>
+        </w:rPr>
+        <w:drawing>
+          <wp:inline distT="0" distB="0" distL="0" distR="0" wp14:anchorId="6CA402D8" wp14:editId="267856FD">
+            <wp:extent cx="5943600" cy="3235960"/>
+            <wp:effectExtent l="0" t="0" r="0" b="2540"/>
+            <wp:docPr id="1344315386" name="Picture 1"/>
+            <wp:cNvGraphicFramePr>
+              <a:graphicFrameLocks xmlns:a="http://schemas.openxmlformats.org/drawingml/2006/main" noChangeAspect="1"/>
+            </wp:cNvGraphicFramePr>
+            <a:graphic xmlns:a="http://schemas.openxmlformats.org/drawingml/2006/main">
+              <a:graphicData uri="http://schemas.openxmlformats.org/drawingml/2006/picture">
+                <pic:pic xmlns:pic="http://schemas.openxmlformats.org/drawingml/2006/picture">
+                  <pic:nvPicPr>
+                    <pic:cNvPr id="1344315386" name=""/>
+                    <pic:cNvPicPr/>
+                  </pic:nvPicPr>
+                  <pic:blipFill>
+                    <a:blip r:embed="rId11"/>
+                    <a:stretch>
+                      <a:fillRect/>
+                    </a:stretch>
+                  </pic:blipFill>
+                  <pic:spPr>
+                    <a:xfrm>
+                      <a:off x="0" y="0"/>
+                      <a:ext cx="5943600" cy="3235960"/>
+                    </a:xfrm>
+                    <a:prstGeom prst="rect">
+                      <a:avLst/>
+                    </a:prstGeom>
+                  </pic:spPr>
+                </pic:pic>
+              </a:graphicData>
+            </a:graphic>
+          </wp:inline>
+        </w:drawing>
+      </w:r>
+    </w:p>
+    <w:p>
+      <w:pPr>
+        <w:bidi/>
+        <w:rPr>
+          <w:rFonts w:eastAsiaTheme="minorEastAsia" w:cs="B Roya"/>
+          <w:sz w:val="24"/>
+          <w:szCs w:val="24"/>
+          <w:rtl/>
+          <w:lang w:bidi="fa-IR"/>
+        </w:rPr>
+      </w:pPr>
+      <w:r>
+        <w:rPr>
+          <w:rFonts w:cs="B Roya" w:hint="cs"/>
+          <w:sz w:val="24"/>
+          <w:szCs w:val="24"/>
+          <w:rtl/>
+          <w:lang w:bidi="fa-IR"/>
+        </w:rPr>
+        <w:lastRenderedPageBreak/>
+        <w:t xml:space="preserve">به خوبی مشاهده می شود که سیگنال </w:t>
+      </w:r>
+      <w:r>
+        <w:rPr>
+          <w:rFonts w:cs="B Roya"/>
+          <w:sz w:val="24"/>
+          <w:szCs w:val="24"/>
+          <w:lang w:bidi="fa-IR"/>
+        </w:rPr>
+        <w:t>ECG</w:t>
+      </w:r>
+      <w:r>
+        <w:rPr>
+          <w:rFonts w:cs="B Roya" w:hint="cs"/>
+          <w:sz w:val="24"/>
+          <w:szCs w:val="24"/>
+          <w:rtl/>
+          <w:lang w:bidi="fa-IR"/>
+        </w:rPr>
+        <w:t xml:space="preserve"> مادر دارای محتوای در فرکانس های پایین و به طور عمده در بازه فرکانسی </w:t>
+      </w:r>
+      <m:oMath>
+        <m:r>
+          <w:rPr>
+            <w:rFonts w:ascii="Cambria Math" w:hAnsi="Cambria Math" w:cs="B Roya"/>
+            <w:sz w:val="24"/>
+            <w:szCs w:val="24"/>
+            <w:lang w:bidi="fa-IR"/>
+          </w:rPr>
+          <m:t>0-15 Hz</m:t>
+        </m:r>
+      </m:oMath>
+      <w:r>
+        <w:rPr>
+          <w:rFonts w:cs="B Roya" w:hint="cs"/>
+          <w:sz w:val="24"/>
+          <w:szCs w:val="24"/>
+          <w:rtl/>
+          <w:lang w:bidi="fa-IR"/>
+        </w:rPr>
+        <w:t xml:space="preserve"> می باشد و در مقایسه سیگنال </w:t>
+      </w:r>
+      <w:r>
+        <w:rPr>
+          <w:rFonts w:cs="B Roya"/>
+          <w:sz w:val="24"/>
+          <w:szCs w:val="24"/>
+          <w:lang w:bidi="fa-IR"/>
+        </w:rPr>
+        <w:t>ECG</w:t>
+      </w:r>
+      <w:r>
+        <w:rPr>
+          <w:rFonts w:cs="B Roya" w:hint="cs"/>
+          <w:sz w:val="24"/>
+          <w:szCs w:val="24"/>
+          <w:rtl/>
+          <w:lang w:bidi="fa-IR"/>
+        </w:rPr>
+        <w:t xml:space="preserve"> </w:t>
+      </w:r>
+      <w:r>
+        <w:rPr>
+          <w:rFonts w:cs="B Roya" w:hint="cs"/>
+          <w:sz w:val="24"/>
+          <w:szCs w:val="24"/>
+          <w:rtl/>
+          <w:lang w:bidi="fa-IR"/>
+        </w:rPr>
+        <w:t>جنین</w:t>
+      </w:r>
+      <w:r>
+        <w:rPr>
+          <w:rFonts w:cs="B Roya" w:hint="cs"/>
+          <w:sz w:val="24"/>
+          <w:szCs w:val="24"/>
+          <w:rtl/>
+          <w:lang w:bidi="fa-IR"/>
+        </w:rPr>
+        <w:t xml:space="preserve"> در فرکانس های بالاتری و در بازه فرکانسی </w:t>
+      </w:r>
+      <m:oMath>
+        <m:r>
+          <w:rPr>
+            <w:rFonts w:ascii="Cambria Math" w:hAnsi="Cambria Math" w:cs="B Roya"/>
+            <w:sz w:val="24"/>
+            <w:szCs w:val="24"/>
+            <w:lang w:bidi="fa-IR"/>
+          </w:rPr>
+          <m:t>15-40 Hz</m:t>
+        </m:r>
+      </m:oMath>
+      <w:r>
+        <w:rPr>
+          <w:rFonts w:eastAsiaTheme="minorEastAsia" w:cs="B Roya" w:hint="cs"/>
+          <w:sz w:val="24"/>
+          <w:szCs w:val="24"/>
+          <w:rtl/>
+          <w:lang w:bidi="fa-IR"/>
+        </w:rPr>
+        <w:t xml:space="preserve"> به طور عمده دارای توان و محتوای فرکانسی است. هم چنین می توان مشاهده کردکه </w:t>
+      </w:r>
+      <w:r>
+        <w:rPr>
+          <w:rFonts w:eastAsiaTheme="minorEastAsia" w:cs="B Roya"/>
+          <w:sz w:val="24"/>
+          <w:szCs w:val="24"/>
+          <w:lang w:bidi="fa-IR"/>
+        </w:rPr>
+        <w:t>PSD</w:t>
+      </w:r>
+      <w:r>
+        <w:rPr>
+          <w:rFonts w:eastAsiaTheme="minorEastAsia" w:cs="B Roya" w:hint="cs"/>
+          <w:sz w:val="24"/>
+          <w:szCs w:val="24"/>
+          <w:rtl/>
+          <w:lang w:bidi="fa-IR"/>
+        </w:rPr>
+        <w:t xml:space="preserve"> سیگنال نویز از فرم </w:t>
+      </w:r>
+      <m:oMath>
+        <m:f>
+          <m:fPr>
+            <m:ctrlPr>
+              <w:rPr>
+                <w:rFonts w:ascii="Cambria Math" w:eastAsiaTheme="minorEastAsia" w:hAnsi="Cambria Math" w:cs="B Roya"/>
+                <w:i/>
+                <w:sz w:val="24"/>
+                <w:szCs w:val="24"/>
+                <w:lang w:bidi="fa-IR"/>
+              </w:rPr>
+            </m:ctrlPr>
+          </m:fPr>
+          <m:num>
+            <m:r>
+              <w:rPr>
+                <w:rFonts w:ascii="Cambria Math" w:eastAsiaTheme="minorEastAsia" w:hAnsi="Cambria Math" w:cs="B Roya"/>
+                <w:sz w:val="24"/>
+                <w:szCs w:val="24"/>
+                <w:lang w:bidi="fa-IR"/>
+              </w:rPr>
+              <m:t>1</m:t>
+            </m:r>
+          </m:num>
+          <m:den>
+            <m:r>
+              <w:rPr>
+                <w:rFonts w:ascii="Cambria Math" w:eastAsiaTheme="minorEastAsia" w:hAnsi="Cambria Math" w:cs="B Roya"/>
+                <w:sz w:val="24"/>
+                <w:szCs w:val="24"/>
+                <w:lang w:bidi="fa-IR"/>
+              </w:rPr>
+              <m:t>f</m:t>
+            </m:r>
+          </m:den>
+        </m:f>
+      </m:oMath>
+      <w:r>
+        <w:rPr>
+          <w:rFonts w:eastAsiaTheme="minorEastAsia" w:cs="B Roya" w:hint="cs"/>
+          <w:sz w:val="24"/>
+          <w:szCs w:val="24"/>
+          <w:rtl/>
+          <w:lang w:bidi="fa-IR"/>
+        </w:rPr>
+        <w:t xml:space="preserve"> پیروی می کند.</w:t>
+      </w:r>
+    </w:p>
+    <w:p>
+      <w:pPr>
+        <w:pStyle w:val="Heading2"/>
+        <w:bidi/>
+        <w:rPr>
+          <w:rFonts w:eastAsiaTheme="minorEastAsia" w:cs="B Shiraz"/>
+          <w:rtl/>
+          <w:lang w:bidi="fa-IR"/>
+        </w:rPr>
+      </w:pPr>
+      <w:bookmarkStart w:id="4" w:name="_Toc162205970"/>
+      <w:r>
+        <w:rPr>
+          <w:rFonts w:eastAsiaTheme="minorEastAsia" w:cs="B Shiraz" w:hint="cs"/>
+          <w:rtl/>
+          <w:lang w:bidi="fa-IR"/>
+        </w:rPr>
+        <w:t>میانگین و واریانس</w:t>
+      </w:r>
+      <w:bookmarkEnd w:id="4"/>
+    </w:p>
+    <w:p>
+      <w:pPr>
+        <w:bidi/>
+        <w:rPr>
+          <w:rFonts w:cs="B Roya"/>
+          <w:sz w:val="24"/>
+          <w:szCs w:val="24"/>
+          <w:rtl/>
+          <w:lang w:bidi="fa-IR"/>
+        </w:rPr>
+      </w:pPr>
+      <w:r>
+        <w:rPr>
+          <w:rFonts w:cs="B Roya" w:hint="cs"/>
+          <w:sz w:val="24"/>
+          <w:szCs w:val="24"/>
+          <w:rtl/>
+          <w:lang w:bidi="fa-IR"/>
+        </w:rPr>
+        <w:t>میانگین و واریانس این سیگنال ها را در زیر مشاهده می کنیم.</w:t>
+      </w:r>
+    </w:p>
+    <w:p>
+      <w:pPr>
+        <w:bidi/>
+        <w:jc w:val="center"/>
+        <w:rPr>
+          <w:rFonts w:cs="B Roya"/>
+          <w:sz w:val="24"/>
+          <w:szCs w:val="24"/>
+          <w:rtl/>
+          <w:lang w:bidi="fa-IR"/>
+        </w:rPr>
+      </w:pPr>
+      <w:r>
+        <w:rPr>
+          <w:rFonts w:cs="B Roya"/>
+          <w:sz w:val="24"/>
+          <w:szCs w:val="24"/>
+          <w:rtl/>
+          <w:lang w:bidi="fa-IR"/>
+        </w:rPr>
+        <w:drawing>
+          <wp:inline distT="0" distB="0" distL="0" distR="0" wp14:anchorId="767B5D57" wp14:editId="38F9FCEB">
+            <wp:extent cx="3373582" cy="1338281"/>
+            <wp:effectExtent l="0" t="0" r="0" b="0"/>
+            <wp:docPr id="89703083" name="Picture 1"/>
+            <wp:cNvGraphicFramePr>
+              <a:graphicFrameLocks xmlns:a="http://schemas.openxmlformats.org/drawingml/2006/main" noChangeAspect="1"/>
+            </wp:cNvGraphicFramePr>
+            <a:graphic xmlns:a="http://schemas.openxmlformats.org/drawingml/2006/main">
+              <a:graphicData uri="http://schemas.openxmlformats.org/drawingml/2006/picture">
+                <pic:pic xmlns:pic="http://schemas.openxmlformats.org/drawingml/2006/picture">
+                  <pic:nvPicPr>
+                    <pic:cNvPr id="89703083" name=""/>
+                    <pic:cNvPicPr/>
+                  </pic:nvPicPr>
+                  <pic:blipFill>
+                    <a:blip r:embed="rId12"/>
+                    <a:stretch>
+                      <a:fillRect/>
+                    </a:stretch>
+                  </pic:blipFill>
+                  <pic:spPr>
+                    <a:xfrm>
+                      <a:off x="0" y="0"/>
+                      <a:ext cx="3397206" cy="1347652"/>
+                    </a:xfrm>
+                    <a:prstGeom prst="rect">
+                      <a:avLst/>
+                    </a:prstGeom>
+                  </pic:spPr>
+                </pic:pic>
+              </a:graphicData>
+            </a:graphic>
+          </wp:inline>
+        </w:drawing>
+      </w:r>
+    </w:p>
+    <w:p>
+      <w:pPr>
+        <w:bidi/>
+        <w:rPr>
+          <w:rFonts w:cs="B Roya"/>
+          <w:sz w:val="24"/>
+          <w:szCs w:val="24"/>
+          <w:rtl/>
+          <w:lang w:bidi="fa-IR"/>
+        </w:rPr>
+      </w:pPr>
+      <w:r>
+        <w:rPr>
+          <w:rFonts w:cs="B Roya" w:hint="cs"/>
+          <w:sz w:val="24"/>
+          <w:szCs w:val="24"/>
+          <w:rtl/>
+          <w:lang w:bidi="fa-IR"/>
+        </w:rPr>
+        <w:t>مشاهده می شود واریانس این سیگنال ها کاملا با یکدیگر برابر است و میانگین آن ها بسیار به هم نزدیک است و قابل تفکیک از یکدیگر نیستند.</w:t>
+      </w:r>
+    </w:p>
+    <w:p>
+      <w:pPr>
+        <w:pStyle w:val="Heading2"/>
+        <w:bidi/>
+        <w:rPr>
+          <w:rFonts w:cs="B Shiraz"/>
+          <w:rtl/>
+          <w:lang w:bidi="fa-IR"/>
+        </w:rPr>
+      </w:pPr>
+      <w:bookmarkStart w:id="5" w:name="_Toc162205971"/>
+      <w:r>
+        <w:rPr>
+          <w:rFonts w:cs="B Shiraz" w:hint="cs"/>
+          <w:rtl/>
+          <w:lang w:bidi="fa-IR"/>
+        </w:rPr>
+        <w:t>هیستوگرام</w:t>
+      </w:r>
+      <w:bookmarkEnd w:id="5"/>
+    </w:p>
+    <w:p>
+      <w:pPr>
+        <w:bidi/>
+        <w:rPr>
+          <w:rFonts w:cs="B Roya"/>
+          <w:sz w:val="24"/>
+          <w:szCs w:val="24"/>
+          <w:rtl/>
+          <w:lang w:bidi="fa-IR"/>
+        </w:rPr>
+      </w:pPr>
+      <w:r>
+        <w:rPr>
+          <w:rFonts w:cs="B Roya" w:hint="cs"/>
+          <w:sz w:val="24"/>
+          <w:szCs w:val="24"/>
+          <w:rtl/>
+          <w:lang w:bidi="fa-IR"/>
+        </w:rPr>
+        <w:t>هیستوگرام این سیگنال ها به صورت زیر است:</w:t>
+      </w:r>
+    </w:p>
+    <w:p>
+      <w:pPr>
+        <w:bidi/>
+        <w:jc w:val="center"/>
+        <w:rPr>
+          <w:rFonts w:cs="B Roya"/>
+          <w:sz w:val="24"/>
+          <w:szCs w:val="24"/>
+          <w:rtl/>
+          <w:lang w:bidi="fa-IR"/>
+        </w:rPr>
+      </w:pPr>
+      <w:r>
+        <w:rPr>
+          <w:rFonts w:cs="B Roya"/>
+          <w:sz w:val="24"/>
+          <w:szCs w:val="24"/>
+          <w:rtl/>
+          <w:lang w:bidi="fa-IR"/>
+        </w:rPr>
+        <w:drawing>
+          <wp:inline distT="0" distB="0" distL="0" distR="0" wp14:anchorId="7F8DCA65" wp14:editId="5F3BF12B">
+            <wp:extent cx="5964382" cy="3123653"/>
+            <wp:effectExtent l="0" t="0" r="0" b="635"/>
+            <wp:docPr id="72965996" name="Picture 1"/>
+            <wp:cNvGraphicFramePr>
+              <a:graphicFrameLocks xmlns:a="http://schemas.openxmlformats.org/drawingml/2006/main" noChangeAspect="1"/>
+            </wp:cNvGraphicFramePr>
+            <a:graphic xmlns:a="http://schemas.openxmlformats.org/drawingml/2006/main">
+              <a:graphicData uri="http://schemas.openxmlformats.org/drawingml/2006/picture">
+                <pic:pic xmlns:pic="http://schemas.openxmlformats.org/drawingml/2006/picture">
+                  <pic:nvPicPr>
+                    <pic:cNvPr id="72965996" name=""/>
+                    <pic:cNvPicPr/>
+                  </pic:nvPicPr>
+                  <pic:blipFill>
+                    <a:blip r:embed="rId13"/>
+                    <a:stretch>
+                      <a:fillRect/>
+                    </a:stretch>
+                  </pic:blipFill>
+                  <pic:spPr>
+                    <a:xfrm>
+                      <a:off x="0" y="0"/>
+                      <a:ext cx="5989914" cy="3137025"/>
+                    </a:xfrm>
+                    <a:prstGeom prst="rect">
+                      <a:avLst/>
+                    </a:prstGeom>
+                  </pic:spPr>
+                </pic:pic>
+              </a:graphicData>
+            </a:graphic>
+          </wp:inline>
+        </w:drawing>
+      </w:r>
+    </w:p>
+    <w:p>
+      <w:pPr>
+        <w:bidi/>
+        <w:rPr>
+          <w:rFonts w:cs="B Roya"/>
+          <w:sz w:val="24"/>
+          <w:szCs w:val="24"/>
+          <w:rtl/>
+          <w:lang w:bidi="fa-IR"/>
+        </w:rPr>
+      </w:pPr>
+      <w:r>
+        <w:rPr>
+          <w:rFonts w:cs="B Roya" w:hint="cs"/>
+          <w:sz w:val="24"/>
+          <w:szCs w:val="24"/>
+          <w:rtl/>
+          <w:lang w:bidi="fa-IR"/>
+        </w:rPr>
+        <w:t>ممان مرتبه 4 آن ها به صورت زیر است:</w:t>
+      </w:r>
+    </w:p>
+    <w:p>
+      <w:pPr>
+        <w:bidi/>
+        <w:jc w:val="center"/>
+        <w:rPr>
+          <w:rFonts w:cs="B Roya"/>
+          <w:sz w:val="24"/>
+          <w:szCs w:val="24"/>
+          <w:rtl/>
+          <w:lang w:bidi="fa-IR"/>
+        </w:rPr>
+      </w:pPr>
+      <w:r>
+        <w:rPr>
+          <w:rFonts w:cs="B Roya"/>
+          <w:sz w:val="24"/>
+          <w:szCs w:val="24"/>
+          <w:rtl/>
+          <w:lang w:bidi="fa-IR"/>
+        </w:rPr>
+        <w:drawing>
+          <wp:inline distT="0" distB="0" distL="0" distR="0" wp14:anchorId="7127D48D" wp14:editId="4F04EBE1">
+            <wp:extent cx="3178584" cy="491837"/>
+            <wp:effectExtent l="0" t="0" r="3175" b="3810"/>
+            <wp:docPr id="1007808144" name="Picture 1"/>
+            <wp:cNvGraphicFramePr>
+              <a:graphicFrameLocks xmlns:a="http://schemas.openxmlformats.org/drawingml/2006/main" noChangeAspect="1"/>
+            </wp:cNvGraphicFramePr>
+            <a:graphic xmlns:a="http://schemas.openxmlformats.org/drawingml/2006/main">
+              <a:graphicData uri="http://schemas.openxmlformats.org/drawingml/2006/picture">
+                <pic:pic xmlns:pic="http://schemas.openxmlformats.org/drawingml/2006/picture">
+                  <pic:nvPicPr>
+                    <pic:cNvPr id="1007808144" name=""/>
+                    <pic:cNvPicPr/>
+                  </pic:nvPicPr>
+                  <pic:blipFill rotWithShape="1">
+                    <a:blip r:embed="rId14"/>
+                    <a:srcRect t="21705" b="11286"/>
+                    <a:stretch/>
+                  </pic:blipFill>
+                  <pic:spPr bwMode="auto">
+                    <a:xfrm>
+                      <a:off x="0" y="0"/>
+                      <a:ext cx="3228674" cy="499588"/>
+                    </a:xfrm>
+                    <a:prstGeom prst="rect">
+                      <a:avLst/>
+                    </a:prstGeom>
+                    <a:ln>
+                      <a:noFill/>
+                    </a:ln>
+                    <a:extLst>
+                      <a:ext uri="{53640926-AAD7-44D8-BBD7-CCE9431645EC}">
+                        <a14:shadowObscured xmlns:a14="http://schemas.microsoft.com/office/drawing/2010/main"/>
+                      </a:ext>
+                    </a:extLst>
+                  </pic:spPr>
+                </pic:pic>
+              </a:graphicData>
+            </a:graphic>
+          </wp:inline>
+        </w:drawing>
+      </w:r>
+    </w:p>
+    <w:p>
+      <w:pPr>
+        <w:bidi/>
+        <w:rPr>
+          <w:rFonts w:cs="B Roya"/>
+          <w:sz w:val="24"/>
+          <w:szCs w:val="24"/>
+          <w:rtl/>
+          <w:lang w:bidi="fa-IR"/>
+        </w:rPr>
+      </w:pPr>
+      <w:r>
+        <w:rPr>
+          <w:rFonts w:cs="B Roya" w:hint="cs"/>
+          <w:sz w:val="24"/>
+          <w:szCs w:val="24"/>
+          <w:rtl/>
+          <w:lang w:bidi="fa-IR"/>
+        </w:rPr>
+        <w:lastRenderedPageBreak/>
+        <w:t xml:space="preserve">ممان مرتبه 4 برای توزیع گوسی برابر با 3 می باشد. با توجه به مقادیر به دست آمده می توان نتیجه گرفت که توزیع سیگنال </w:t>
+      </w:r>
+      <w:r>
+        <w:rPr>
+          <w:rFonts w:cs="B Roya"/>
+          <w:sz w:val="24"/>
+          <w:szCs w:val="24"/>
+          <w:lang w:bidi="fa-IR"/>
+        </w:rPr>
+        <w:t>ECG</w:t>
+      </w:r>
+      <w:r>
+        <w:rPr>
+          <w:rFonts w:cs="B Roya" w:hint="cs"/>
+          <w:sz w:val="24"/>
+          <w:szCs w:val="24"/>
+          <w:rtl/>
+          <w:lang w:bidi="fa-IR"/>
+        </w:rPr>
+        <w:t xml:space="preserve"> مادر و </w:t>
+      </w:r>
+      <w:r>
+        <w:rPr>
+          <w:rFonts w:cs="B Roya" w:hint="cs"/>
+          <w:sz w:val="24"/>
+          <w:szCs w:val="24"/>
+          <w:rtl/>
+          <w:lang w:bidi="fa-IR"/>
+        </w:rPr>
+        <w:t>جنین</w:t>
+      </w:r>
+      <w:r>
+        <w:rPr>
+          <w:rFonts w:cs="B Roya" w:hint="cs"/>
+          <w:sz w:val="24"/>
+          <w:szCs w:val="24"/>
+          <w:rtl/>
+          <w:lang w:bidi="fa-IR"/>
+        </w:rPr>
+        <w:t xml:space="preserve"> </w:t>
+      </w:r>
+      <w:r>
+        <w:rPr>
+          <w:rFonts w:cs="B Roya"/>
+          <w:sz w:val="24"/>
+          <w:szCs w:val="24"/>
+          <w:lang w:bidi="fa-IR"/>
+        </w:rPr>
+        <w:t>Leptokurtic</w:t>
+      </w:r>
+      <w:r>
+        <w:rPr>
+          <w:rFonts w:cs="B Roya" w:hint="cs"/>
+          <w:sz w:val="24"/>
+          <w:szCs w:val="24"/>
+          <w:rtl/>
+          <w:lang w:bidi="fa-IR"/>
+        </w:rPr>
+        <w:t xml:space="preserve"> هستند به این معنی که در مقایسه به توزیع گوسی </w:t>
+      </w:r>
+      <w:r>
+        <w:rPr>
+          <w:rFonts w:cs="B Roya"/>
+          <w:sz w:val="24"/>
+          <w:szCs w:val="24"/>
+          <w:rtl/>
+          <w:lang w:bidi="fa-IR"/>
+        </w:rPr>
+        <w:t>آنها دم ها</w:t>
+      </w:r>
+      <w:r>
+        <w:rPr>
+          <w:rFonts w:cs="B Roya" w:hint="cs"/>
+          <w:sz w:val="24"/>
+          <w:szCs w:val="24"/>
+          <w:rtl/>
+          <w:lang w:bidi="fa-IR"/>
+        </w:rPr>
+        <w:t>ی</w:t>
+      </w:r>
+      <w:r>
+        <w:rPr>
+          <w:rFonts w:cs="B Roya"/>
+          <w:sz w:val="24"/>
+          <w:szCs w:val="24"/>
+          <w:rtl/>
+          <w:lang w:bidi="fa-IR"/>
+        </w:rPr>
+        <w:t xml:space="preserve"> چاق تر</w:t>
+      </w:r>
+      <w:r>
+        <w:rPr>
+          <w:rFonts w:cs="B Roya" w:hint="cs"/>
+          <w:sz w:val="24"/>
+          <w:szCs w:val="24"/>
+          <w:rtl/>
+          <w:lang w:bidi="fa-IR"/>
+        </w:rPr>
+        <w:t>ی</w:t>
+      </w:r>
+      <w:r>
+        <w:rPr>
+          <w:rFonts w:cs="B Roya"/>
+          <w:sz w:val="24"/>
+          <w:szCs w:val="24"/>
+          <w:rtl/>
+          <w:lang w:bidi="fa-IR"/>
+        </w:rPr>
+        <w:t xml:space="preserve"> دارند که نشان دهنده احتمال بالاتر</w:t>
+      </w:r>
+      <w:r>
+        <w:rPr>
+          <w:rFonts w:cs="B Roya" w:hint="cs"/>
+          <w:sz w:val="24"/>
+          <w:szCs w:val="24"/>
+          <w:rtl/>
+          <w:lang w:bidi="fa-IR"/>
+        </w:rPr>
+        <w:t>ی</w:t>
+      </w:r>
+      <w:r>
+        <w:rPr>
+          <w:rFonts w:cs="B Roya"/>
+          <w:sz w:val="24"/>
+          <w:szCs w:val="24"/>
+          <w:rtl/>
+          <w:lang w:bidi="fa-IR"/>
+        </w:rPr>
+        <w:t xml:space="preserve"> از</w:t>
+      </w:r>
+      <w:r>
+        <w:rPr>
+          <w:rFonts w:cs="B Roya" w:hint="cs"/>
+          <w:sz w:val="24"/>
+          <w:szCs w:val="24"/>
+          <w:rtl/>
+          <w:lang w:bidi="fa-IR"/>
+        </w:rPr>
+        <w:t xml:space="preserve"> رخ دادن داده</w:t>
+      </w:r>
+      <w:r>
+        <w:rPr>
+          <w:rFonts w:cs="B Roya"/>
+          <w:sz w:val="24"/>
+          <w:szCs w:val="24"/>
+          <w:rtl/>
+          <w:lang w:bidi="fa-IR"/>
+        </w:rPr>
+        <w:t xml:space="preserve"> پرت در مقا</w:t>
+      </w:r>
+      <w:r>
+        <w:rPr>
+          <w:rFonts w:cs="B Roya" w:hint="cs"/>
+          <w:sz w:val="24"/>
+          <w:szCs w:val="24"/>
+          <w:rtl/>
+          <w:lang w:bidi="fa-IR"/>
+        </w:rPr>
+        <w:t>ی</w:t>
+      </w:r>
+      <w:r>
+        <w:rPr>
+          <w:rFonts w:cs="B Roya" w:hint="eastAsia"/>
+          <w:sz w:val="24"/>
+          <w:szCs w:val="24"/>
+          <w:rtl/>
+          <w:lang w:bidi="fa-IR"/>
+        </w:rPr>
+        <w:t>سه</w:t>
+      </w:r>
+      <w:r>
+        <w:rPr>
+          <w:rFonts w:cs="B Roya"/>
+          <w:sz w:val="24"/>
+          <w:szCs w:val="24"/>
+          <w:rtl/>
+          <w:lang w:bidi="fa-IR"/>
+        </w:rPr>
+        <w:t xml:space="preserve"> با توز</w:t>
+      </w:r>
+      <w:r>
+        <w:rPr>
+          <w:rFonts w:cs="B Roya" w:hint="cs"/>
+          <w:sz w:val="24"/>
+          <w:szCs w:val="24"/>
+          <w:rtl/>
+          <w:lang w:bidi="fa-IR"/>
+        </w:rPr>
+        <w:t>ی</w:t>
+      </w:r>
+      <w:r>
+        <w:rPr>
+          <w:rFonts w:cs="B Roya" w:hint="eastAsia"/>
+          <w:sz w:val="24"/>
+          <w:szCs w:val="24"/>
+          <w:rtl/>
+          <w:lang w:bidi="fa-IR"/>
+        </w:rPr>
+        <w:t>ع</w:t>
+      </w:r>
+      <w:r>
+        <w:rPr>
+          <w:rFonts w:cs="B Roya"/>
+          <w:sz w:val="24"/>
+          <w:szCs w:val="24"/>
+          <w:rtl/>
+          <w:lang w:bidi="fa-IR"/>
+        </w:rPr>
+        <w:t xml:space="preserve"> نرمال است.</w:t>
+      </w:r>
+    </w:p>
+    <w:p>
+      <w:pPr>
+        <w:bidi/>
+        <w:rPr>
+          <w:rFonts w:cs="B Roya"/>
+          <w:sz w:val="24"/>
+          <w:szCs w:val="24"/>
+          <w:rtl/>
+          <w:lang w:bidi="fa-IR"/>
+        </w:rPr>
+      </w:pPr>
+      <w:r>
+        <w:rPr>
+          <w:rFonts w:cs="B Roya" w:hint="cs"/>
+          <w:sz w:val="24"/>
+          <w:szCs w:val="24"/>
+          <w:rtl/>
+          <w:lang w:bidi="fa-IR"/>
+        </w:rPr>
+        <w:t>سیگنال نویز دارای ممان مرتبه 4 نزدیک به این مقدار برای توزیع گوسی دارد که همان طور که از هستوگرام مشخص است، تویز آن به توزیع گوسی شبیه تر است.</w:t>
+      </w:r>
+    </w:p>
+    <w:p>
+      <w:pPr>
+        <w:bidi/>
+        <w:rPr>
+          <w:rFonts w:cs="B Roya"/>
+          <w:sz w:val="24"/>
+          <w:szCs w:val="24"/>
+          <w:rtl/>
+          <w:lang w:bidi="fa-IR"/>
+        </w:rPr>
+      </w:pPr>
+    </w:p>
+    <w:p>
+      <w:pPr>
+        <w:pStyle w:val="Heading1"/>
+        <w:bidi/>
+        <w:rPr>
+          <w:rFonts w:cs="B Shiraz"/>
+          <w:lang w:bidi="fa-IR"/>
+        </w:rPr>
+      </w:pPr>
+      <w:bookmarkStart w:id="6" w:name="_Toc162205972"/>
+      <w:r>
+        <w:rPr>
+          <w:rFonts w:cs="B Shiraz"/>
+          <w:rtl/>
+          <w:lang w:bidi="fa-IR"/>
+        </w:rPr>
+        <w:t>بخش دوم: جداسازي سيگنال</w:t>
+      </w:r>
+      <w:r>
+        <w:rPr>
+          <w:rFonts w:cs="B Shiraz"/>
+          <w:lang w:bidi="fa-IR"/>
+        </w:rPr>
+        <w:t xml:space="preserve"> </w:t>
+      </w:r>
+      <w:r>
+        <w:rPr>
+          <w:rFonts w:cs="B Shiraz"/>
+          <w:rtl/>
+          <w:lang w:bidi="fa-IR"/>
+        </w:rPr>
+        <w:t>ها با استفاده از</w:t>
+      </w:r>
+      <w:r>
+        <w:rPr>
+          <w:rFonts w:cs="B Shiraz" w:hint="cs"/>
+          <w:rtl/>
+          <w:lang w:bidi="fa-IR"/>
+        </w:rPr>
+        <w:t xml:space="preserve"> </w:t>
+      </w:r>
+      <w:r>
+        <w:rPr>
+          <w:rFonts w:cs="B Shiraz"/>
+          <w:lang w:bidi="fa-IR"/>
+        </w:rPr>
+        <w:t>SVD</w:t>
+      </w:r>
+      <w:bookmarkEnd w:id="6"/>
+    </w:p>
+    <w:p>
+      <w:pPr>
+        <w:bidi/>
+        <w:rPr>
+          <w:rFonts w:cs="B Roya"/>
+          <w:sz w:val="24"/>
+          <w:szCs w:val="24"/>
+          <w:rtl/>
+          <w:lang w:bidi="fa-IR"/>
+        </w:rPr>
+      </w:pPr>
+      <w:r>
+        <w:rPr>
+          <w:rFonts w:cs="B Roya"/>
+          <w:sz w:val="24"/>
+          <w:szCs w:val="24"/>
+          <w:rtl/>
+          <w:lang w:bidi="fa-IR"/>
+        </w:rPr>
+        <w:drawing>
+          <wp:anchor distT="0" distB="0" distL="114300" distR="114300" simplePos="0" relativeHeight="251662336" behindDoc="0" locked="0" layoutInCell="1" allowOverlap="1" wp14:anchorId="679E329A" wp14:editId="61FD4AC5">
+            <wp:simplePos x="0" y="0"/>
+            <wp:positionH relativeFrom="margin">
+              <wp:posOffset>3117215</wp:posOffset>
+            </wp:positionH>
+            <wp:positionV relativeFrom="paragraph">
+              <wp:posOffset>423545</wp:posOffset>
+            </wp:positionV>
+            <wp:extent cx="2827655" cy="2181860"/>
+            <wp:effectExtent l="0" t="0" r="0" b="8890"/>
+            <wp:wrapTopAndBottom/>
+            <wp:docPr id="1812493750" name="Picture 1"/>
+            <wp:cNvGraphicFramePr>
+              <a:graphicFrameLocks xmlns:a="http://schemas.openxmlformats.org/drawingml/2006/main" noChangeAspect="1"/>
+            </wp:cNvGraphicFramePr>
+            <a:graphic xmlns:a="http://schemas.openxmlformats.org/drawingml/2006/main">
+              <a:graphicData uri="http://schemas.openxmlformats.org/drawingml/2006/picture">
+                <pic:pic xmlns:pic="http://schemas.openxmlformats.org/drawingml/2006/picture">
+                  <pic:nvPicPr>
+                    <pic:cNvPr id="1812493750" name=""/>
+                    <pic:cNvPicPr/>
+                  </pic:nvPicPr>
+                  <pic:blipFill>
+                    <a:blip r:embed="rId15">
+                      <a:extLst>
+                        <a:ext uri="{28A0092B-C50C-407E-A947-70E740481C1C}">
+                          <a14:useLocalDpi xmlns:a14="http://schemas.microsoft.com/office/drawing/2010/main" val="0"/>
+                        </a:ext>
+                      </a:extLst>
+                    </a:blip>
+                    <a:stretch>
+                      <a:fillRect/>
+                    </a:stretch>
+                  </pic:blipFill>
+                  <pic:spPr>
+                    <a:xfrm>
+                      <a:off x="0" y="0"/>
+                      <a:ext cx="2827655" cy="2181860"/>
+                    </a:xfrm>
+                    <a:prstGeom prst="rect">
+                      <a:avLst/>
+                    </a:prstGeom>
+                  </pic:spPr>
+                </pic:pic>
+              </a:graphicData>
+            </a:graphic>
+            <wp14:sizeRelH relativeFrom="margin">
+              <wp14:pctWidth>0</wp14:pctWidth>
+            </wp14:sizeRelH>
+            <wp14:sizeRelV relativeFrom="margin">
+              <wp14:pctHeight>0</wp14:pctHeight>
+            </wp14:sizeRelV>
+          </wp:anchor>
+        </w:drawing>
+      </w:r>
+      <w:r>
+        <w:rPr>
+          <w:rFonts w:cs="B Roya"/>
+          <w:sz w:val="24"/>
+          <w:szCs w:val="24"/>
+          <w:rtl/>
+          <w:lang w:bidi="fa-IR"/>
+        </w:rPr>
+        <w:drawing>
+          <wp:anchor distT="0" distB="0" distL="114300" distR="114300" simplePos="0" relativeHeight="251661312" behindDoc="0" locked="0" layoutInCell="1" allowOverlap="1" wp14:anchorId="2641D469" wp14:editId="559FF44D">
+            <wp:simplePos x="0" y="0"/>
+            <wp:positionH relativeFrom="margin">
+              <wp:align>left</wp:align>
+            </wp:positionH>
+            <wp:positionV relativeFrom="paragraph">
+              <wp:posOffset>389140</wp:posOffset>
+            </wp:positionV>
+            <wp:extent cx="2825280" cy="2202873"/>
+            <wp:effectExtent l="0" t="0" r="0" b="6985"/>
+            <wp:wrapTopAndBottom/>
+            <wp:docPr id="59384465" name="Picture 1"/>
+            <wp:cNvGraphicFramePr>
+              <a:graphicFrameLocks xmlns:a="http://schemas.openxmlformats.org/drawingml/2006/main" noChangeAspect="1"/>
+            </wp:cNvGraphicFramePr>
+            <a:graphic xmlns:a="http://schemas.openxmlformats.org/drawingml/2006/main">
+              <a:graphicData uri="http://schemas.openxmlformats.org/drawingml/2006/picture">
+                <pic:pic xmlns:pic="http://schemas.openxmlformats.org/drawingml/2006/picture">
+                  <pic:nvPicPr>
+                    <pic:cNvPr id="59384465" name=""/>
+                    <pic:cNvPicPr/>
+                  </pic:nvPicPr>
+                  <pic:blipFill>
+                    <a:blip r:embed="rId16">
+                      <a:extLst>
+                        <a:ext uri="{28A0092B-C50C-407E-A947-70E740481C1C}">
+                          <a14:useLocalDpi xmlns:a14="http://schemas.microsoft.com/office/drawing/2010/main" val="0"/>
+                        </a:ext>
+                      </a:extLst>
+                    </a:blip>
+                    <a:stretch>
+                      <a:fillRect/>
+                    </a:stretch>
+                  </pic:blipFill>
+                  <pic:spPr>
+                    <a:xfrm>
+                      <a:off x="0" y="0"/>
+                      <a:ext cx="2825280" cy="2202873"/>
+                    </a:xfrm>
+                    <a:prstGeom prst="rect">
+                      <a:avLst/>
+                    </a:prstGeom>
+                  </pic:spPr>
+                </pic:pic>
+              </a:graphicData>
+            </a:graphic>
+          </wp:anchor>
+        </w:drawing>
+      </w:r>
+      <w:r>
+        <w:rPr>
+          <w:rFonts w:cs="B Roya" w:hint="cs"/>
+          <w:sz w:val="24"/>
+          <w:szCs w:val="24"/>
+          <w:rtl/>
+          <w:lang w:bidi="fa-IR"/>
+        </w:rPr>
+        <w:t>سیگنال مخلوط شده در فضای سه بعدی و همچنین سیگنال ثبت شده توسط الکترود ها را در شکل زیر مشاهده می کنیم.</w:t>
+      </w:r>
+    </w:p>
+    <w:p>
+      <w:pPr>
+        <w:bidi/>
+        <w:rPr>
+          <w:rFonts w:cs="B Roya"/>
+          <w:sz w:val="24"/>
+          <w:szCs w:val="24"/>
+          <w:rtl/>
+          <w:lang w:bidi="fa-IR"/>
+        </w:rPr>
+      </w:pPr>
+    </w:p>
+    <w:p>
+      <w:pPr>
+        <w:bidi/>
+        <w:rPr>
+          <w:rFonts w:cs="B Roya"/>
+          <w:sz w:val="24"/>
+          <w:szCs w:val="24"/>
+          <w:rtl/>
+          <w:lang w:bidi="fa-IR"/>
+        </w:rPr>
+      </w:pPr>
+      <w:r>
+        <w:rPr>
+          <w:rFonts w:cs="B Roya"/>
+          <w:sz w:val="24"/>
+          <w:szCs w:val="24"/>
+          <w:rtl/>
+          <w:lang w:bidi="fa-IR"/>
+        </w:rPr>
+        <w:drawing>
+          <wp:inline distT="0" distB="0" distL="0" distR="0" wp14:anchorId="0A5AEB0A" wp14:editId="5F2F8667">
+            <wp:extent cx="5943600" cy="3044825"/>
+            <wp:effectExtent l="0" t="0" r="0" b="3175"/>
+            <wp:docPr id="954599842" name="Picture 1"/>
+            <wp:cNvGraphicFramePr>
+              <a:graphicFrameLocks xmlns:a="http://schemas.openxmlformats.org/drawingml/2006/main" noChangeAspect="1"/>
+            </wp:cNvGraphicFramePr>
+            <a:graphic xmlns:a="http://schemas.openxmlformats.org/drawingml/2006/main">
+              <a:graphicData uri="http://schemas.openxmlformats.org/drawingml/2006/picture">
+                <pic:pic xmlns:pic="http://schemas.openxmlformats.org/drawingml/2006/picture">
+                  <pic:nvPicPr>
+                    <pic:cNvPr id="954599842" name=""/>
+                    <pic:cNvPicPr/>
+                  </pic:nvPicPr>
+                  <pic:blipFill>
+                    <a:blip r:embed="rId17"/>
+                    <a:stretch>
+                      <a:fillRect/>
+                    </a:stretch>
+                  </pic:blipFill>
+                  <pic:spPr>
+                    <a:xfrm>
+                      <a:off x="0" y="0"/>
+                      <a:ext cx="5943600" cy="3044825"/>
+                    </a:xfrm>
+                    <a:prstGeom prst="rect">
+                      <a:avLst/>
+                    </a:prstGeom>
+                  </pic:spPr>
+                </pic:pic>
+              </a:graphicData>
+            </a:graphic>
+          </wp:inline>
+        </w:drawing>
+      </w:r>
+    </w:p>
+    <w:p>
+      <w:pPr>
+        <w:bidi/>
+        <w:rPr>
+          <w:rFonts w:cs="B Roya"/>
+          <w:sz w:val="24"/>
+          <w:szCs w:val="24"/>
+          <w:rtl/>
+          <w:lang w:bidi="fa-IR"/>
+        </w:rPr>
+      </w:pPr>
+      <w:r>
+        <w:rPr>
+          <w:rFonts w:cs="B Roya" w:hint="cs"/>
+          <w:sz w:val="24"/>
+          <w:szCs w:val="24"/>
+          <w:rtl/>
+          <w:lang w:bidi="fa-IR"/>
+        </w:rPr>
+        <w:lastRenderedPageBreak/>
+        <w:t xml:space="preserve">حال پس از اعمال تجزیه </w:t>
+      </w:r>
+      <w:r>
+        <w:rPr>
+          <w:rFonts w:cs="B Roya"/>
+          <w:sz w:val="24"/>
+          <w:szCs w:val="24"/>
+          <w:lang w:bidi="fa-IR"/>
+        </w:rPr>
+        <w:t>SVD</w:t>
+      </w:r>
+      <w:r>
+        <w:rPr>
+          <w:rFonts w:cs="B Roya" w:hint="cs"/>
+          <w:sz w:val="24"/>
+          <w:szCs w:val="24"/>
+          <w:rtl/>
+          <w:lang w:bidi="fa-IR"/>
+        </w:rPr>
+        <w:t xml:space="preserve">، راستای ستون های ماتریس </w:t>
+      </w:r>
+      <w:r>
+        <w:rPr>
+          <w:rFonts w:cs="B Roya"/>
+          <w:sz w:val="24"/>
+          <w:szCs w:val="24"/>
+          <w:lang w:bidi="fa-IR"/>
+        </w:rPr>
+        <w:t>V</w:t>
+      </w:r>
+      <w:r>
+        <w:rPr>
+          <w:rFonts w:cs="B Roya" w:hint="cs"/>
+          <w:sz w:val="24"/>
+          <w:szCs w:val="24"/>
+          <w:rtl/>
+          <w:lang w:bidi="fa-IR"/>
+        </w:rPr>
+        <w:t xml:space="preserve"> را در فضای سه بعدی در شکل زیر مشاهده می کنیم.</w:t>
+      </w:r>
+    </w:p>
+    <w:p>
+      <w:pPr>
+        <w:bidi/>
+        <w:jc w:val="center"/>
+        <w:rPr>
+          <w:rFonts w:cs="B Roya"/>
+          <w:sz w:val="24"/>
+          <w:szCs w:val="24"/>
+          <w:rtl/>
+          <w:lang w:bidi="fa-IR"/>
+        </w:rPr>
+      </w:pPr>
+      <w:r>
+        <w:rPr>
+          <w:rFonts w:cs="B Roya"/>
+          <w:sz w:val="24"/>
+          <w:szCs w:val="24"/>
+          <w:rtl/>
+          <w:lang w:bidi="fa-IR"/>
+        </w:rPr>
+        <w:drawing>
+          <wp:inline distT="0" distB="0" distL="0" distR="0" wp14:anchorId="3F4F9FB7" wp14:editId="643603EF">
+            <wp:extent cx="3006436" cy="2253542"/>
+            <wp:effectExtent l="0" t="0" r="3810" b="0"/>
+            <wp:docPr id="1499342482" name="Picture 1"/>
+            <wp:cNvGraphicFramePr>
+              <a:graphicFrameLocks xmlns:a="http://schemas.openxmlformats.org/drawingml/2006/main" noChangeAspect="1"/>
+            </wp:cNvGraphicFramePr>
+            <a:graphic xmlns:a="http://schemas.openxmlformats.org/drawingml/2006/main">
+              <a:graphicData uri="http://schemas.openxmlformats.org/drawingml/2006/picture">
+                <pic:pic xmlns:pic="http://schemas.openxmlformats.org/drawingml/2006/picture">
+                  <pic:nvPicPr>
+                    <pic:cNvPr id="1499342482" name=""/>
+                    <pic:cNvPicPr/>
+                  </pic:nvPicPr>
+                  <pic:blipFill>
+                    <a:blip r:embed="rId18"/>
+                    <a:stretch>
+                      <a:fillRect/>
+                    </a:stretch>
+                  </pic:blipFill>
+                  <pic:spPr>
+                    <a:xfrm>
+                      <a:off x="0" y="0"/>
+                      <a:ext cx="3006436" cy="2253542"/>
+                    </a:xfrm>
+                    <a:prstGeom prst="rect">
+                      <a:avLst/>
+                    </a:prstGeom>
+                  </pic:spPr>
+                </pic:pic>
+              </a:graphicData>
+            </a:graphic>
+          </wp:inline>
+        </w:drawing>
+      </w:r>
+    </w:p>
+    <w:p>
+      <w:pPr>
+        <w:bidi/>
+        <w:rPr>
+          <w:rFonts w:cs="B Roya"/>
+          <w:sz w:val="24"/>
+          <w:szCs w:val="24"/>
+          <w:rtl/>
+          <w:lang w:bidi="fa-IR"/>
+        </w:rPr>
+      </w:pPr>
+      <w:r>
+        <w:rPr>
+          <w:rFonts w:cs="B Roya"/>
+          <w:sz w:val="24"/>
+          <w:szCs w:val="24"/>
+          <w:rtl/>
+          <w:lang w:bidi="fa-IR"/>
+        </w:rPr>
+        <w:drawing>
+          <wp:anchor distT="0" distB="0" distL="114300" distR="114300" simplePos="0" relativeHeight="251664384" behindDoc="0" locked="0" layoutInCell="1" allowOverlap="1" wp14:anchorId="1D089ABA" wp14:editId="1B4F62EE">
+            <wp:simplePos x="0" y="0"/>
+            <wp:positionH relativeFrom="column">
+              <wp:posOffset>207645</wp:posOffset>
+            </wp:positionH>
+            <wp:positionV relativeFrom="paragraph">
+              <wp:posOffset>330547</wp:posOffset>
+            </wp:positionV>
+            <wp:extent cx="2602306" cy="1981200"/>
+            <wp:effectExtent l="0" t="0" r="7620" b="0"/>
+            <wp:wrapTopAndBottom/>
+            <wp:docPr id="1786256904" name="Picture 1"/>
+            <wp:cNvGraphicFramePr>
+              <a:graphicFrameLocks xmlns:a="http://schemas.openxmlformats.org/drawingml/2006/main" noChangeAspect="1"/>
+            </wp:cNvGraphicFramePr>
+            <a:graphic xmlns:a="http://schemas.openxmlformats.org/drawingml/2006/main">
+              <a:graphicData uri="http://schemas.openxmlformats.org/drawingml/2006/picture">
+                <pic:pic xmlns:pic="http://schemas.openxmlformats.org/drawingml/2006/picture">
+                  <pic:nvPicPr>
+                    <pic:cNvPr id="1786256904" name=""/>
+                    <pic:cNvPicPr/>
+                  </pic:nvPicPr>
+                  <pic:blipFill>
+                    <a:blip r:embed="rId19" cstate="print">
+                      <a:extLst>
+                        <a:ext uri="{28A0092B-C50C-407E-A947-70E740481C1C}">
+                          <a14:useLocalDpi xmlns:a14="http://schemas.microsoft.com/office/drawing/2010/main" val="0"/>
+                        </a:ext>
+                      </a:extLst>
+                    </a:blip>
+                    <a:stretch>
+                      <a:fillRect/>
+                    </a:stretch>
+                  </pic:blipFill>
+                  <pic:spPr>
+                    <a:xfrm>
+                      <a:off x="0" y="0"/>
+                      <a:ext cx="2602306" cy="1981200"/>
+                    </a:xfrm>
+                    <a:prstGeom prst="rect">
+                      <a:avLst/>
+                    </a:prstGeom>
+                  </pic:spPr>
+                </pic:pic>
+              </a:graphicData>
+            </a:graphic>
+          </wp:anchor>
+        </w:drawing>
+      </w:r>
+      <w:r>
+        <w:rPr>
+          <w:rFonts w:cs="B Roya" w:hint="cs"/>
+          <w:sz w:val="24"/>
+          <w:szCs w:val="24"/>
+          <w:rtl/>
+          <w:lang w:bidi="fa-IR"/>
+        </w:rPr>
+        <w:t xml:space="preserve">حال سه ستون اول ماتریس </w:t>
+      </w:r>
+      <w:r>
+        <w:rPr>
+          <w:rFonts w:cs="B Roya"/>
+          <w:sz w:val="24"/>
+          <w:szCs w:val="24"/>
+          <w:lang w:bidi="fa-IR"/>
+        </w:rPr>
+        <w:t>U</w:t>
+      </w:r>
+      <w:r>
+        <w:rPr>
+          <w:rFonts w:cs="B Roya" w:hint="cs"/>
+          <w:sz w:val="24"/>
+          <w:szCs w:val="24"/>
+          <w:rtl/>
+          <w:lang w:bidi="fa-IR"/>
+        </w:rPr>
+        <w:t xml:space="preserve"> را رسم می کنیم.</w:t>
+      </w:r>
+    </w:p>
+    <w:p>
+      <w:pPr>
+        <w:bidi/>
+        <w:rPr>
+          <w:rFonts w:cs="B Roya"/>
+          <w:sz w:val="24"/>
+          <w:szCs w:val="24"/>
+          <w:rtl/>
+          <w:lang w:bidi="fa-IR"/>
+        </w:rPr>
+      </w:pPr>
+      <w:r>
+        <w:rPr>
+          <w:rFonts w:cs="B Roya"/>
+          <w:sz w:val="24"/>
+          <w:szCs w:val="24"/>
+          <w:rtl/>
+          <w:lang w:bidi="fa-IR"/>
+        </w:rPr>
+        <w:drawing>
+          <wp:anchor distT="0" distB="0" distL="114300" distR="114300" simplePos="0" relativeHeight="251663360" behindDoc="0" locked="0" layoutInCell="1" allowOverlap="1" wp14:anchorId="07B15203" wp14:editId="7DFE2E9E">
+            <wp:simplePos x="0" y="0"/>
+            <wp:positionH relativeFrom="column">
+              <wp:posOffset>3332018</wp:posOffset>
+            </wp:positionH>
+            <wp:positionV relativeFrom="paragraph">
+              <wp:posOffset>-1674</wp:posOffset>
+            </wp:positionV>
+            <wp:extent cx="2602337" cy="1974273"/>
+            <wp:effectExtent l="0" t="0" r="7620" b="6985"/>
+            <wp:wrapTopAndBottom/>
+            <wp:docPr id="937957259" name="Picture 1"/>
+            <wp:cNvGraphicFramePr>
+              <a:graphicFrameLocks xmlns:a="http://schemas.openxmlformats.org/drawingml/2006/main" noChangeAspect="1"/>
+            </wp:cNvGraphicFramePr>
+            <a:graphic xmlns:a="http://schemas.openxmlformats.org/drawingml/2006/main">
+              <a:graphicData uri="http://schemas.openxmlformats.org/drawingml/2006/picture">
+                <pic:pic xmlns:pic="http://schemas.openxmlformats.org/drawingml/2006/picture">
+                  <pic:nvPicPr>
+                    <pic:cNvPr id="937957259" name=""/>
+                    <pic:cNvPicPr/>
+                  </pic:nvPicPr>
+                  <pic:blipFill>
+                    <a:blip r:embed="rId20" cstate="print">
+                      <a:extLst>
+                        <a:ext uri="{28A0092B-C50C-407E-A947-70E740481C1C}">
+                          <a14:useLocalDpi xmlns:a14="http://schemas.microsoft.com/office/drawing/2010/main" val="0"/>
+                        </a:ext>
+                      </a:extLst>
+                    </a:blip>
+                    <a:stretch>
+                      <a:fillRect/>
+                    </a:stretch>
+                  </pic:blipFill>
+                  <pic:spPr>
+                    <a:xfrm>
+                      <a:off x="0" y="0"/>
+                      <a:ext cx="2602337" cy="1974273"/>
+                    </a:xfrm>
+                    <a:prstGeom prst="rect">
+                      <a:avLst/>
+                    </a:prstGeom>
+                  </pic:spPr>
+                </pic:pic>
+              </a:graphicData>
+            </a:graphic>
+          </wp:anchor>
+        </w:drawing>
+      </w:r>
+    </w:p>
+    <w:p>
+      <w:pPr>
+        <w:bidi/>
+        <w:jc w:val="center"/>
+        <w:rPr>
+          <w:rFonts w:cs="B Roya"/>
+          <w:sz w:val="24"/>
+          <w:szCs w:val="24"/>
+          <w:rtl/>
+          <w:lang w:bidi="fa-IR"/>
+        </w:rPr>
+      </w:pPr>
+      <w:r>
+        <w:rPr>
+          <w:rFonts w:cs="B Roya"/>
+          <w:sz w:val="24"/>
+          <w:szCs w:val="24"/>
+          <w:rtl/>
+          <w:lang w:bidi="fa-IR"/>
+        </w:rPr>
+        <w:drawing>
+          <wp:inline distT="0" distB="0" distL="0" distR="0" wp14:anchorId="264DD765" wp14:editId="4B2047A1">
+            <wp:extent cx="5756564" cy="2972380"/>
+            <wp:effectExtent l="0" t="0" r="0" b="0"/>
+            <wp:docPr id="1552829976" name="Picture 1"/>
+            <wp:cNvGraphicFramePr>
+              <a:graphicFrameLocks xmlns:a="http://schemas.openxmlformats.org/drawingml/2006/main" noChangeAspect="1"/>
+            </wp:cNvGraphicFramePr>
+            <a:graphic xmlns:a="http://schemas.openxmlformats.org/drawingml/2006/main">
+              <a:graphicData uri="http://schemas.openxmlformats.org/drawingml/2006/picture">
+                <pic:pic xmlns:pic="http://schemas.openxmlformats.org/drawingml/2006/picture">
+                  <pic:nvPicPr>
+                    <pic:cNvPr id="1552829976" name=""/>
+                    <pic:cNvPicPr/>
+                  </pic:nvPicPr>
+                  <pic:blipFill>
+                    <a:blip r:embed="rId21"/>
+                    <a:stretch>
+                      <a:fillRect/>
+                    </a:stretch>
+                  </pic:blipFill>
+                  <pic:spPr>
+                    <a:xfrm>
+                      <a:off x="0" y="0"/>
+                      <a:ext cx="5756564" cy="2972380"/>
+                    </a:xfrm>
+                    <a:prstGeom prst="rect">
+                      <a:avLst/>
+                    </a:prstGeom>
+                  </pic:spPr>
+                </pic:pic>
+              </a:graphicData>
+            </a:graphic>
+          </wp:inline>
+        </w:drawing>
+      </w:r>
+    </w:p>
+    <w:p>
+      <w:pPr>
+        <w:bidi/>
+        <w:rPr>
+          <w:rFonts w:cs="B Roya"/>
+          <w:sz w:val="24"/>
+          <w:szCs w:val="24"/>
+          <w:rtl/>
+          <w:lang w:bidi="fa-IR"/>
+        </w:rPr>
+      </w:pPr>
+      <w:r>
+        <w:rPr>
+          <w:rFonts w:cs="B Roya" w:hint="cs"/>
+          <w:sz w:val="24"/>
+          <w:szCs w:val="24"/>
+          <w:rtl/>
+          <w:lang w:bidi="fa-IR"/>
+        </w:rPr>
+        <w:lastRenderedPageBreak/>
+        <w:t xml:space="preserve">به خوبی مشاهده می شود که شکل زمانی ستون دوم ماتریس </w:t>
+      </w:r>
+      <w:r>
+        <w:rPr>
+          <w:rFonts w:cs="B Roya"/>
+          <w:sz w:val="24"/>
+          <w:szCs w:val="24"/>
+          <w:lang w:bidi="fa-IR"/>
+        </w:rPr>
+        <w:t>U</w:t>
+      </w:r>
+      <w:r>
+        <w:rPr>
+          <w:rFonts w:cs="B Roya" w:hint="cs"/>
+          <w:sz w:val="24"/>
+          <w:szCs w:val="24"/>
+          <w:rtl/>
+          <w:lang w:bidi="fa-IR"/>
+        </w:rPr>
+        <w:t xml:space="preserve"> بسیار شبیه فرم زمانی سیگنال </w:t>
+      </w:r>
+      <w:r>
+        <w:rPr>
+          <w:rFonts w:cs="B Roya"/>
+          <w:sz w:val="24"/>
+          <w:szCs w:val="24"/>
+          <w:lang w:bidi="fa-IR"/>
+        </w:rPr>
+        <w:t>ECG</w:t>
+      </w:r>
+      <w:r>
+        <w:rPr>
+          <w:rFonts w:cs="B Roya" w:hint="cs"/>
+          <w:sz w:val="24"/>
+          <w:szCs w:val="24"/>
+          <w:rtl/>
+          <w:lang w:bidi="fa-IR"/>
+        </w:rPr>
+        <w:t xml:space="preserve"> </w:t>
+      </w:r>
+      <w:r>
+        <w:rPr>
+          <w:rFonts w:cs="B Roya" w:hint="cs"/>
+          <w:sz w:val="24"/>
+          <w:szCs w:val="24"/>
+          <w:rtl/>
+          <w:lang w:bidi="fa-IR"/>
+        </w:rPr>
+        <w:t>جنین</w:t>
+      </w:r>
+      <w:r>
+        <w:rPr>
+          <w:rFonts w:cs="B Roya" w:hint="cs"/>
+          <w:sz w:val="24"/>
+          <w:szCs w:val="24"/>
+          <w:rtl/>
+          <w:lang w:bidi="fa-IR"/>
+        </w:rPr>
+        <w:t xml:space="preserve"> می باشد و می توان از آن برای استخراج سیگنال </w:t>
+      </w:r>
+      <w:r>
+        <w:rPr>
+          <w:rFonts w:cs="B Roya"/>
+          <w:sz w:val="24"/>
+          <w:szCs w:val="24"/>
+          <w:lang w:bidi="fa-IR"/>
+        </w:rPr>
+        <w:t>ECG</w:t>
+      </w:r>
+      <w:r>
+        <w:rPr>
+          <w:rFonts w:cs="B Roya" w:hint="cs"/>
+          <w:sz w:val="24"/>
+          <w:szCs w:val="24"/>
+          <w:rtl/>
+          <w:lang w:bidi="fa-IR"/>
+        </w:rPr>
+        <w:t xml:space="preserve"> </w:t>
+      </w:r>
+      <w:r>
+        <w:rPr>
+          <w:rFonts w:cs="B Roya" w:hint="cs"/>
+          <w:sz w:val="24"/>
+          <w:szCs w:val="24"/>
+          <w:rtl/>
+          <w:lang w:bidi="fa-IR"/>
+        </w:rPr>
+        <w:t>جنین</w:t>
+      </w:r>
+      <w:r>
+        <w:rPr>
+          <w:rFonts w:cs="B Roya" w:hint="cs"/>
+          <w:sz w:val="24"/>
+          <w:szCs w:val="24"/>
+          <w:rtl/>
+          <w:lang w:bidi="fa-IR"/>
+        </w:rPr>
+        <w:t xml:space="preserve"> استفاده کرد.</w:t>
+      </w:r>
+    </w:p>
+    <w:p>
+      <w:pPr>
+        <w:bidi/>
+        <w:rPr>
+          <w:rFonts w:cs="B Roya"/>
+          <w:sz w:val="24"/>
+          <w:szCs w:val="24"/>
+          <w:rtl/>
+          <w:lang w:bidi="fa-IR"/>
+        </w:rPr>
+      </w:pPr>
+      <w:r>
+        <w:rPr>
+          <w:rFonts w:cs="B Roya" w:hint="cs"/>
+          <w:sz w:val="24"/>
+          <w:szCs w:val="24"/>
+          <w:rtl/>
+          <w:lang w:bidi="fa-IR"/>
+        </w:rPr>
+        <w:t xml:space="preserve">همچنین </w:t>
+      </w:r>
+      <w:proofErr w:type="spellStart"/>
+      <w:r>
+        <w:rPr>
+          <w:rFonts w:cs="B Roya"/>
+          <w:sz w:val="24"/>
+          <w:szCs w:val="24"/>
+          <w:lang w:bidi="fa-IR"/>
+        </w:rPr>
+        <w:t>eigenspectrum</w:t>
+      </w:r>
+      <w:proofErr w:type="spellEnd"/>
+      <w:r>
+        <w:rPr>
+          <w:rFonts w:cs="B Roya" w:hint="cs"/>
+          <w:sz w:val="24"/>
+          <w:szCs w:val="24"/>
+          <w:rtl/>
+          <w:lang w:bidi="fa-IR"/>
+        </w:rPr>
+        <w:t xml:space="preserve"> به صورت زیر است.</w:t>
+      </w:r>
+    </w:p>
+    <w:p>
+      <w:pPr>
+        <w:bidi/>
+        <w:jc w:val="center"/>
+        <w:rPr>
+          <w:rFonts w:cs="B Roya"/>
+          <w:sz w:val="24"/>
+          <w:szCs w:val="24"/>
+          <w:rtl/>
+          <w:lang w:bidi="fa-IR"/>
+        </w:rPr>
+      </w:pPr>
+      <w:r>
+        <w:rPr>
+          <w:rFonts w:cs="B Roya"/>
+          <w:sz w:val="24"/>
+          <w:szCs w:val="24"/>
+          <w:rtl/>
+          <w:lang w:bidi="fa-IR"/>
+        </w:rPr>
+        <w:drawing>
+          <wp:inline distT="0" distB="0" distL="0" distR="0" wp14:anchorId="16A8D776" wp14:editId="18166728">
+            <wp:extent cx="3132340" cy="2484120"/>
+            <wp:effectExtent l="0" t="0" r="0" b="0"/>
+            <wp:docPr id="408805042" name="Picture 1"/>
+            <wp:cNvGraphicFramePr>
+              <a:graphicFrameLocks xmlns:a="http://schemas.openxmlformats.org/drawingml/2006/main" noChangeAspect="1"/>
+            </wp:cNvGraphicFramePr>
+            <a:graphic xmlns:a="http://schemas.openxmlformats.org/drawingml/2006/main">
+              <a:graphicData uri="http://schemas.openxmlformats.org/drawingml/2006/picture">
+                <pic:pic xmlns:pic="http://schemas.openxmlformats.org/drawingml/2006/picture">
+                  <pic:nvPicPr>
+                    <pic:cNvPr id="408805042" name=""/>
+                    <pic:cNvPicPr/>
+                  </pic:nvPicPr>
+                  <pic:blipFill>
+                    <a:blip r:embed="rId22"/>
+                    <a:stretch>
+                      <a:fillRect/>
+                    </a:stretch>
+                  </pic:blipFill>
+                  <pic:spPr>
+                    <a:xfrm>
+                      <a:off x="0" y="0"/>
+                      <a:ext cx="3132340" cy="2484120"/>
+                    </a:xfrm>
+                    <a:prstGeom prst="rect">
+                      <a:avLst/>
+                    </a:prstGeom>
+                  </pic:spPr>
+                </pic:pic>
+              </a:graphicData>
+            </a:graphic>
+          </wp:inline>
+        </w:drawing>
+      </w:r>
+    </w:p>
+    <w:p>
+      <w:pPr>
+        <w:bidi/>
+        <w:rPr>
+          <w:rFonts w:cs="B Roya"/>
+          <w:sz w:val="24"/>
+          <w:szCs w:val="24"/>
+          <w:rtl/>
+          <w:lang w:bidi="fa-IR"/>
+        </w:rPr>
+      </w:pPr>
+      <w:r>
+        <w:rPr>
+          <w:rFonts w:cs="B Roya" w:hint="cs"/>
+          <w:sz w:val="24"/>
+          <w:szCs w:val="24"/>
+          <w:rtl/>
+          <w:lang w:bidi="fa-IR"/>
+        </w:rPr>
+        <w:t xml:space="preserve">حال با نگه داشتن مقدار تکین دوم و صفر کردن بقیه مقادیر تکین با استفاده از رابطه تجزیه </w:t>
+      </w:r>
+      <w:r>
+        <w:rPr>
+          <w:rFonts w:cs="B Roya"/>
+          <w:sz w:val="24"/>
+          <w:szCs w:val="24"/>
+          <w:lang w:bidi="fa-IR"/>
+        </w:rPr>
+        <w:t>SVD</w:t>
+      </w:r>
+      <w:r>
+        <w:rPr>
+          <w:rFonts w:cs="B Roya" w:hint="cs"/>
+          <w:sz w:val="24"/>
+          <w:szCs w:val="24"/>
+          <w:rtl/>
+          <w:lang w:bidi="fa-IR"/>
+        </w:rPr>
+        <w:t xml:space="preserve"> ، سیگنال جنین را بازسازی می کنیم.</w:t>
+      </w:r>
+    </w:p>
+    <w:p>
+      <w:pPr>
+        <w:bidi/>
+        <w:rPr>
+          <w:rFonts w:cs="B Roya"/>
+          <w:sz w:val="24"/>
+          <w:szCs w:val="24"/>
+          <w:rtl/>
+          <w:lang w:bidi="fa-IR"/>
+        </w:rPr>
+      </w:pPr>
+      <w:r>
+        <w:rPr>
+          <w:rFonts w:cs="B Roya"/>
+          <w:sz w:val="24"/>
+          <w:szCs w:val="24"/>
+          <w:rtl/>
+          <w:lang w:bidi="fa-IR"/>
+        </w:rPr>
+        <w:drawing>
+          <wp:anchor distT="0" distB="0" distL="114300" distR="114300" simplePos="0" relativeHeight="251667456" behindDoc="0" locked="0" layoutInCell="1" allowOverlap="1" wp14:anchorId="6FE74CCF" wp14:editId="0741E6FB">
+            <wp:simplePos x="0" y="0"/>
+            <wp:positionH relativeFrom="column">
+              <wp:posOffset>0</wp:posOffset>
+            </wp:positionH>
+            <wp:positionV relativeFrom="paragraph">
+              <wp:posOffset>-1270</wp:posOffset>
+            </wp:positionV>
+            <wp:extent cx="5943600" cy="3169285"/>
+            <wp:effectExtent l="0" t="0" r="0" b="0"/>
+            <wp:wrapTopAndBottom/>
+            <wp:docPr id="1356320284" name="Picture 1"/>
+            <wp:cNvGraphicFramePr>
+              <a:graphicFrameLocks xmlns:a="http://schemas.openxmlformats.org/drawingml/2006/main" noChangeAspect="1"/>
+            </wp:cNvGraphicFramePr>
+            <a:graphic xmlns:a="http://schemas.openxmlformats.org/drawingml/2006/main">
+              <a:graphicData uri="http://schemas.openxmlformats.org/drawingml/2006/picture">
+                <pic:pic xmlns:pic="http://schemas.openxmlformats.org/drawingml/2006/picture">
+                  <pic:nvPicPr>
+                    <pic:cNvPr id="1356320284" name=""/>
+                    <pic:cNvPicPr/>
+                  </pic:nvPicPr>
+                  <pic:blipFill>
+                    <a:blip r:embed="rId23" cstate="print">
+                      <a:extLst>
+                        <a:ext uri="{28A0092B-C50C-407E-A947-70E740481C1C}">
+                          <a14:useLocalDpi xmlns:a14="http://schemas.microsoft.com/office/drawing/2010/main" val="0"/>
+                        </a:ext>
+                      </a:extLst>
+                    </a:blip>
+                    <a:stretch>
+                      <a:fillRect/>
+                    </a:stretch>
+                  </pic:blipFill>
+                  <pic:spPr>
+                    <a:xfrm>
+                      <a:off x="0" y="0"/>
+                      <a:ext cx="5943600" cy="3169285"/>
+                    </a:xfrm>
+                    <a:prstGeom prst="rect">
+                      <a:avLst/>
+                    </a:prstGeom>
+                  </pic:spPr>
+                </pic:pic>
+              </a:graphicData>
+            </a:graphic>
+          </wp:anchor>
+        </w:drawing>
+      </w:r>
+    </w:p>
+    <w:p>
+      <w:pPr>
+        <w:bidi/>
+        <w:rPr>
+          <w:rFonts w:cs="B Roya"/>
+          <w:sz w:val="24"/>
+          <w:szCs w:val="24"/>
+          <w:rtl/>
+          <w:lang w:bidi="fa-IR"/>
+        </w:rPr>
+      </w:pPr>
+      <w:r>
+        <w:rPr>
+          <w:rFonts w:cs="B Roya"/>
+          <w:sz w:val="24"/>
+          <w:szCs w:val="24"/>
+          <w:rtl/>
+          <w:lang w:bidi="fa-IR"/>
+        </w:rPr>
+        <w:lastRenderedPageBreak/>
+        <w:drawing>
+          <wp:anchor distT="0" distB="0" distL="114300" distR="114300" simplePos="0" relativeHeight="251665408" behindDoc="0" locked="0" layoutInCell="1" allowOverlap="1" wp14:anchorId="734C7C3C" wp14:editId="46F902B9">
+            <wp:simplePos x="0" y="0"/>
+            <wp:positionH relativeFrom="margin">
+              <wp:align>right</wp:align>
+            </wp:positionH>
+            <wp:positionV relativeFrom="paragraph">
+              <wp:posOffset>0</wp:posOffset>
+            </wp:positionV>
+            <wp:extent cx="2666365" cy="2118360"/>
+            <wp:effectExtent l="0" t="0" r="635" b="0"/>
+            <wp:wrapTopAndBottom/>
+            <wp:docPr id="563925637" name="Picture 1"/>
+            <wp:cNvGraphicFramePr>
+              <a:graphicFrameLocks xmlns:a="http://schemas.openxmlformats.org/drawingml/2006/main" noChangeAspect="1"/>
+            </wp:cNvGraphicFramePr>
+            <a:graphic xmlns:a="http://schemas.openxmlformats.org/drawingml/2006/main">
+              <a:graphicData uri="http://schemas.openxmlformats.org/drawingml/2006/picture">
+                <pic:pic xmlns:pic="http://schemas.openxmlformats.org/drawingml/2006/picture">
+                  <pic:nvPicPr>
+                    <pic:cNvPr id="563925637" name=""/>
+                    <pic:cNvPicPr/>
+                  </pic:nvPicPr>
+                  <pic:blipFill>
+                    <a:blip r:embed="rId24">
+                      <a:extLst>
+                        <a:ext uri="{28A0092B-C50C-407E-A947-70E740481C1C}">
+                          <a14:useLocalDpi xmlns:a14="http://schemas.microsoft.com/office/drawing/2010/main" val="0"/>
+                        </a:ext>
+                      </a:extLst>
+                    </a:blip>
+                    <a:stretch>
+                      <a:fillRect/>
+                    </a:stretch>
+                  </pic:blipFill>
+                  <pic:spPr>
+                    <a:xfrm>
+                      <a:off x="0" y="0"/>
+                      <a:ext cx="2666365" cy="2118360"/>
+                    </a:xfrm>
+                    <a:prstGeom prst="rect">
+                      <a:avLst/>
+                    </a:prstGeom>
+                  </pic:spPr>
+                </pic:pic>
+              </a:graphicData>
+            </a:graphic>
+          </wp:anchor>
+        </w:drawing>
+      </w:r>
+      <w:r>
+        <w:rPr>
+          <w:rFonts w:cs="B Roya"/>
+          <w:sz w:val="24"/>
+          <w:szCs w:val="24"/>
+          <w:rtl/>
+          <w:lang w:bidi="fa-IR"/>
+        </w:rPr>
+        <w:drawing>
+          <wp:anchor distT="0" distB="0" distL="114300" distR="114300" simplePos="0" relativeHeight="251666432" behindDoc="0" locked="0" layoutInCell="1" allowOverlap="1" wp14:anchorId="7CE7C864" wp14:editId="59EA4195">
+            <wp:simplePos x="0" y="0"/>
+            <wp:positionH relativeFrom="margin">
+              <wp:align>left</wp:align>
+            </wp:positionH>
+            <wp:positionV relativeFrom="paragraph">
+              <wp:posOffset>0</wp:posOffset>
+            </wp:positionV>
+            <wp:extent cx="2673118" cy="2034540"/>
+            <wp:effectExtent l="0" t="0" r="0" b="3810"/>
+            <wp:wrapTopAndBottom/>
+            <wp:docPr id="1340478655" name="Picture 1"/>
+            <wp:cNvGraphicFramePr>
+              <a:graphicFrameLocks xmlns:a="http://schemas.openxmlformats.org/drawingml/2006/main" noChangeAspect="1"/>
+            </wp:cNvGraphicFramePr>
+            <a:graphic xmlns:a="http://schemas.openxmlformats.org/drawingml/2006/main">
+              <a:graphicData uri="http://schemas.openxmlformats.org/drawingml/2006/picture">
+                <pic:pic xmlns:pic="http://schemas.openxmlformats.org/drawingml/2006/picture">
+                  <pic:nvPicPr>
+                    <pic:cNvPr id="1340478655" name=""/>
+                    <pic:cNvPicPr/>
+                  </pic:nvPicPr>
+                  <pic:blipFill>
+                    <a:blip r:embed="rId25" cstate="print">
+                      <a:extLst>
+                        <a:ext uri="{28A0092B-C50C-407E-A947-70E740481C1C}">
+                          <a14:useLocalDpi xmlns:a14="http://schemas.microsoft.com/office/drawing/2010/main" val="0"/>
+                        </a:ext>
+                      </a:extLst>
+                    </a:blip>
+                    <a:stretch>
+                      <a:fillRect/>
+                    </a:stretch>
+                  </pic:blipFill>
+                  <pic:spPr>
+                    <a:xfrm>
+                      <a:off x="0" y="0"/>
+                      <a:ext cx="2673118" cy="2034540"/>
+                    </a:xfrm>
+                    <a:prstGeom prst="rect">
+                      <a:avLst/>
+                    </a:prstGeom>
+                  </pic:spPr>
+                </pic:pic>
+              </a:graphicData>
+            </a:graphic>
+          </wp:anchor>
+        </w:drawing>
+      </w:r>
+    </w:p>
+    <w:p>
+      <w:pPr>
+        <w:bidi/>
+        <w:rPr>
+          <w:rFonts w:cs="B Roya"/>
+          <w:sz w:val="24"/>
+          <w:szCs w:val="24"/>
+          <w:rtl/>
+          <w:lang w:bidi="fa-IR"/>
+        </w:rPr>
+      </w:pPr>
+      <w:r>
+        <w:rPr>
+          <w:rFonts w:cs="B Roya" w:hint="cs"/>
+          <w:sz w:val="24"/>
+          <w:szCs w:val="24"/>
+          <w:rtl/>
+          <w:lang w:bidi="fa-IR"/>
+        </w:rPr>
+        <w:t xml:space="preserve">به خوبی سیگنال </w:t>
+      </w:r>
+      <w:r>
+        <w:rPr>
+          <w:rFonts w:cs="B Roya"/>
+          <w:sz w:val="24"/>
+          <w:szCs w:val="24"/>
+          <w:lang w:bidi="fa-IR"/>
+        </w:rPr>
+        <w:t>ECG</w:t>
+      </w:r>
+      <w:r>
+        <w:rPr>
+          <w:rFonts w:cs="B Roya" w:hint="cs"/>
+          <w:sz w:val="24"/>
+          <w:szCs w:val="24"/>
+          <w:rtl/>
+          <w:lang w:bidi="fa-IR"/>
+        </w:rPr>
+        <w:t xml:space="preserve"> جنین را در فضای سه الکترود ثبت، مشاهده می کنیم. </w:t>
+      </w:r>
+    </w:p>
+    <w:p>
+      <w:pPr>
+        <w:bidi/>
+        <w:rPr>
+          <w:rFonts w:cs="B Roya" w:hint="cs"/>
           <w:sz w:val="24"/>
           <w:szCs w:val="24"/>
           <w:rtl/>
@@ -4515,7 +7185,7 @@
       </w:pPr>
     </w:p>
     <w:sectPr>
-      <w:footerReference w:type="default" r:id="rId10"/>
+      <w:footerReference w:type="default" r:id="rId26"/>
       <w:pgSz w:w="12240" w:h="15840"/>
       <w:pgMar w:top="990" w:right="1440" w:bottom="1440" w:left="1440" w:header="720" w:footer="720" w:gutter="0"/>
       <w:pgNumType w:start="0"/>
@@ -4683,7 +7353,7 @@
                               <w:tag w:val=""/>
                               <w:id w:val="-1063724354"/>
                               <w:dataBinding w:prefixMappings="xmlns:ns0='http://schemas.microsoft.com/office/2006/coverPageProps' " w:xpath="/ns0:CoverPageProperties[1]/ns0:PublishDate[1]" w:storeItemID="{55AF091B-3C7A-41E3-B477-F2FDAA23CFDA}"/>
-                              <w:date w:fullDate="2024-03-12T00:00:00Z">
+                              <w:date w:fullDate="2024-03-24T00:00:00Z">
                                 <w:dateFormat w:val="MMMM d, yyyy"/>
                                 <w:lid w:val="en-US"/>
                                 <w:storeMappedDataAs w:val="dateTime"/>
@@ -4702,7 +7372,7 @@
                                   <w:rPr>
                                     <w:color w:val="7F7F7F" w:themeColor="text1" w:themeTint="80"/>
                                   </w:rPr>
-                                  <w:t>March 12, 2024</w:t>
+                                  <w:t>March 24, 2024</w:t>
                                 </w:r>
                               </w:p>
                             </w:sdtContent>
@@ -4756,7 +7426,7 @@
                         <w:tag w:val=""/>
                         <w:id w:val="-1063724354"/>
                         <w:dataBinding w:prefixMappings="xmlns:ns0='http://schemas.microsoft.com/office/2006/coverPageProps' " w:xpath="/ns0:CoverPageProperties[1]/ns0:PublishDate[1]" w:storeItemID="{55AF091B-3C7A-41E3-B477-F2FDAA23CFDA}"/>
-                        <w:date w:fullDate="2024-03-12T00:00:00Z">
+                        <w:date w:fullDate="2024-03-24T00:00:00Z">
                           <w:dateFormat w:val="MMMM d, yyyy"/>
                           <w:lid w:val="en-US"/>
                           <w:storeMappedDataAs w:val="dateTime"/>
@@ -4775,7 +7445,7 @@
                             <w:rPr>
                               <w:color w:val="7F7F7F" w:themeColor="text1" w:themeTint="80"/>
                             </w:rPr>
-                            <w:t>March 12, 2024</w:t>
+                            <w:t>March 24, 2024</w:t>
                           </w:r>
                         </w:p>
                       </w:sdtContent>
@@ -6994,7 +9664,7 @@
 
 <file path=customXml/item1.xml><?xml version="1.0" encoding="utf-8"?>
 <CoverPageProperties xmlns="http://schemas.microsoft.com/office/2006/coverPageProps">
-  <PublishDate>2024-03-12T00:00:00</PublishDate>
+  <PublishDate>2024-03-24T00:00:00</PublishDate>
   <Abstract/>
   <CompanyAddress/>
   <CompanyPhone/>

</xml_diff>